<commit_message>
Colin added some text
</commit_message>
<xml_diff>
--- a/MultSpp_Q2_Hysteresis_and_Management.docx
+++ b/MultSpp_Q2_Hysteresis_and_Management.docx
@@ -1648,73 +1648,57 @@
     </w:p>
     <w:p>
       <w:pPr>
-        <w:pStyle w:val="BodyText"/>
-      </w:pPr>
-      <w:r>
-        <w:t xml:space="preserve">Temporal factors and the timing of management interventions were found to play an important role in maintenance of a stable state. Here, we found that one year of timing difference in management could result in differing stable states, resulting in dominance of alternative species within the system (Figure 2).</w:t>
-      </w:r>
-      <w:r>
-        <w:t xml:space="preserve"> </w:t>
-      </w:r>
-      <w:r>
-        <w:rPr>
-          <w:i/>
-        </w:rPr>
-        <w:t xml:space="preserve">here I think we can include this plot which looks at one run of the model through time to show how management intervention even one year too late can lead to a regime shift. Maybe this replaces the plot above where we run the model to euqilibrium across a range of parms values or maybe it’s worth having both of these.</w:t>
-      </w:r>
-      <w:r>
-        <w:t xml:space="preserve"> </w:t>
-      </w:r>
-      <w:r>
-        <w:rPr>
-          <w:i/>
-        </w:rPr>
-        <w:t xml:space="preserve">I think its worth including both for now - it’s interesting that just one year difference can result in such a big difference. It might be something very much worth noting.</w:t>
-      </w:r>
-      <w:r>
-        <w:t xml:space="preserve"> </w:t>
-      </w:r>
-      <w:r>
-        <w:rPr>
-          <w:b/>
-        </w:rPr>
-        <w:t xml:space="preserve">If we do keep it, we should add a bit to the intro that discusses timing of management and what influence that plays.</w:t>
-      </w:r>
-    </w:p>
-    <w:p>
-      <w:pPr>
-        <w:pStyle w:val="BodyText"/>
-      </w:pPr>
-      <w:r>
-        <w:t xml:space="preserve">###Impact of stocking on system dynamics</w:t>
-      </w:r>
-    </w:p>
-    <w:p>
-      <w:pPr>
-        <w:pStyle w:val="BodyText"/>
-      </w:pPr>
-      <w:r>
-        <w:t xml:space="preserve">At low levels of stocking of Species 1, increased harvest resulted in dominance of Species 2. However, when stocking was increased, dominance of Species 1 also increased (Figure X). In model simulations in which Species 1 initially dominated in the system, low levels of stocking were all that were necessary to maintain the stable state of Species 1 dominance. Here, we found hysteresis resulted in increased likelihood that Species 2 would dominate the system at low levels of stocking. In systems in which Species 2 initially dominated, we found that low levels of stocking were not enough to result in an alternative stable state in which Species 1 dominates. In these systems, we found that the presence of hysteresis resulted in higher levels of stocking necessary in order to result in that shift in stable state. These results indicate that in order to manipulate the stable state of a system, it may be necessary to increase the magnitude of the stocking intervention.</w:t>
-      </w:r>
-    </w:p>
-    <w:p>
-      <w:pPr>
-        <w:pStyle w:val="BodyText"/>
-      </w:pPr>
-      <w:r>
-        <w:t xml:space="preserve">###Impact of Managment on system dyanmics</w:t>
+        <w:pStyle w:val="Heading3"/>
+      </w:pPr>
+      <w:bookmarkStart w:id="28" w:name="impact-of-stocking-on-system-dynamics"/>
+      <w:r>
+        <w:t xml:space="preserve">Impact of stocking on system dynamics</w:t>
+      </w:r>
+      <w:bookmarkEnd w:id="28"/>
+    </w:p>
+    <w:p>
+      <w:pPr>
+        <w:pStyle w:val="FirstParagraph"/>
+      </w:pPr>
+      <w:r>
+        <w:t xml:space="preserve">At low levels of stocking of Species 1, increased harvest resulted in dominance of Species 2. However, when stocking was increased, dominance of Species 1 also increased (Figure 2). In model simulations in which Species 1 initially dominated in the system, low levels of stocking were all that were necessary to maintain the stable state of Species 1 dominance. Here, we found hysteresis resulted in increased likelihood that Species 2 would dominate the system at low levels of stocking. In systems in which Species 2 initially dominated, we found that low levels of stocking were not enough to result in an alternative stable state in which Species 1 dominates. In these systems, we found that the presence of hysteresis resulted in higher levels of stocking necessary in order to result in that shift in stable state. These results indicate that in order to manipulate the stable state of a system, it may be necessary to increase the magnitude of the stocking intervention.</w:t>
+      </w:r>
+    </w:p>
+    <w:p>
+      <w:pPr>
+        <w:pStyle w:val="Heading3"/>
+      </w:pPr>
+      <w:bookmarkStart w:id="29" w:name="impact-of-managment-on-system-dyanmics"/>
+      <w:r>
+        <w:t xml:space="preserve">Impact of Managment on system dyanmics</w:t>
+      </w:r>
+      <w:bookmarkEnd w:id="29"/>
+    </w:p>
+    <w:p>
+      <w:pPr>
+        <w:pStyle w:val="Compact"/>
+        <w:numPr>
+          <w:numId w:val="1001"/>
+          <w:ilvl w:val="0"/>
+        </w:numPr>
+      </w:pPr>
+      <w:r>
+        <w:t xml:space="preserve">optimal strategy and magnitude</w:t>
       </w:r>
       <w:r>
         <w:br/>
       </w:r>
-      <w:r>
-        <w:t xml:space="preserve">* optimal strategy and magnitude</w:t>
-      </w:r>
-      <w:r>
-        <w:br/>
-      </w:r>
-      <w:r>
-        <w:t xml:space="preserve">* influence of hysteresis</w:t>
+    </w:p>
+    <w:p>
+      <w:pPr>
+        <w:pStyle w:val="Compact"/>
+        <w:numPr>
+          <w:numId w:val="1001"/>
+          <w:ilvl w:val="0"/>
+        </w:numPr>
+      </w:pPr>
+      <w:r>
+        <w:t xml:space="preserve">influence of hysteresis</w:t>
       </w:r>
     </w:p>
     <w:p>
@@ -1737,7 +1721,7 @@
                     </pic:cNvPicPr>
                   </pic:nvPicPr>
                   <pic:blipFill>
-                    <a:blip r:embed="rId28"/>
+                    <a:blip r:embed="rId30"/>
                     <a:stretch>
                       <a:fillRect/>
                     </a:stretch>
@@ -1787,91 +1771,6 @@
                 <pic:pic>
                   <pic:nvPicPr>
                     <pic:cNvPr descr="MultSpp_Q2_Hysteresis_and_Management_files/figure-docx/unnamed-chunk-5-1.png" id="0" name="Picture"/>
-                    <pic:cNvPicPr>
-                      <a:picLocks noChangeArrowheads="1" noChangeAspect="1"/>
-                    </pic:cNvPicPr>
-                  </pic:nvPicPr>
-                  <pic:blipFill>
-                    <a:blip r:embed="rId29"/>
-                    <a:stretch>
-                      <a:fillRect/>
-                    </a:stretch>
-                  </pic:blipFill>
-                  <pic:spPr bwMode="auto">
-                    <a:xfrm>
-                      <a:off x="0" y="0"/>
-                      <a:ext cx="4620126" cy="3696101"/>
-                    </a:xfrm>
-                    <a:prstGeom prst="rect">
-                      <a:avLst/>
-                    </a:prstGeom>
-                    <a:noFill/>
-                    <a:ln w="9525">
-                      <a:noFill/>
-                      <a:headEnd/>
-                      <a:tailEnd/>
-                    </a:ln>
-                  </pic:spPr>
-                </pic:pic>
-              </a:graphicData>
-            </a:graphic>
-          </wp:inline>
-        </w:drawing>
-      </w:r>
-    </w:p>
-    <w:p>
-      <w:pPr>
-        <w:pStyle w:val="ImageCaption"/>
-      </w:pPr>
-      <w:r>
-        <w:t xml:space="preserve">Figure 4. Top panel shows a switch in dominant species in a scenario with no stocking. Bottom panel shows the effect of stocking at delaying the transition. For both model runs, no harvest just slow declines in refuge. Both species experience a decline in refuge availability but for sp1 the decline is more significant while sp2 experiences less of a decline.</w:t>
-      </w:r>
-    </w:p>
-    <w:p>
-      <w:pPr>
-        <w:pStyle w:val="Heading3"/>
-      </w:pPr>
-      <w:bookmarkStart w:id="30" w:name="X2bb03a3b090cfc3da89126fcac5f2e099357bff"/>
-      <w:r>
-        <w:t xml:space="preserve">Optimal Strategies/management and stocking</w:t>
-      </w:r>
-      <w:bookmarkEnd w:id="30"/>
-    </w:p>
-    <w:p>
-      <w:pPr>
-        <w:pStyle w:val="FirstParagraph"/>
-      </w:pPr>
-      <w:r>
-        <w:t xml:space="preserve">When we model the combination of stocking and harvest control on the system, we find evidence that</w:t>
-      </w:r>
-      <w:r>
-        <w:t xml:space="preserve"> </w:t>
-      </w:r>
-      <w:r>
-        <w:rPr>
-          <w:b/>
-        </w:rPr>
-        <w:t xml:space="preserve">XX</w:t>
-      </w:r>
-      <w:r>
-        <w:t xml:space="preserve">.</w:t>
-      </w:r>
-    </w:p>
-    <w:p>
-      <w:pPr>
-        <w:pStyle w:val="CaptionedFigure"/>
-      </w:pPr>
-      <w:r>
-        <w:drawing>
-          <wp:inline>
-            <wp:extent cx="4620126" cy="3696101"/>
-            <wp:effectExtent b="0" l="0" r="0" t="0"/>
-            <wp:docPr descr="Figure X. System dynamics over a range of management interventions, including both stocking and harvest. Solid lines indicate no stocking, long dashes indicate stocking of species 1, short dashes indicate stocking of species 2." title="" id="1" name="Picture"/>
-            <a:graphic>
-              <a:graphicData uri="http://schemas.openxmlformats.org/drawingml/2006/picture">
-                <pic:pic>
-                  <pic:nvPicPr>
-                    <pic:cNvPr descr="MultSpp_Q2_Hysteresis_and_Management_files/figure-docx/unnamed-chunk-6-1.png" id="0" name="Picture"/>
                     <pic:cNvPicPr>
                       <a:picLocks noChangeArrowheads="1" noChangeAspect="1"/>
                     </pic:cNvPicPr>
@@ -1909,16 +1808,16 @@
         <w:pStyle w:val="ImageCaption"/>
       </w:pPr>
       <w:r>
-        <w:t xml:space="preserve">Figure X. System dynamics over a range of management interventions, including both stocking and harvest. Solid lines indicate no stocking, long dashes indicate stocking of species 1, short dashes indicate stocking of species 2.</w:t>
-      </w:r>
-    </w:p>
-    <w:p>
-      <w:pPr>
-        <w:pStyle w:val="Heading1"/>
-      </w:pPr>
-      <w:bookmarkStart w:id="32" w:name="discussion"/>
-      <w:r>
-        <w:t xml:space="preserve">Discussion</w:t>
+        <w:t xml:space="preserve">Figure 4. Top panel shows a switch in dominant species in a scenario with no stocking. Bottom panel shows the effect of stocking at delaying the transition. For both model runs, no harvest just slow declines in refuge. Both species experience a decline in refuge availability but for sp1 the decline is more significant while sp2 experiences less of a decline.</w:t>
+      </w:r>
+    </w:p>
+    <w:p>
+      <w:pPr>
+        <w:pStyle w:val="Heading3"/>
+      </w:pPr>
+      <w:bookmarkStart w:id="32" w:name="X2bb03a3b090cfc3da89126fcac5f2e099357bff"/>
+      <w:r>
+        <w:t xml:space="preserve">Optimal Strategies/management and stocking</w:t>
       </w:r>
       <w:bookmarkEnd w:id="32"/>
     </w:p>
@@ -1927,203 +1826,8 @@
         <w:pStyle w:val="FirstParagraph"/>
       </w:pPr>
       <w:r>
-        <w:t xml:space="preserve">Here, we found evidence that</w:t>
-      </w:r>
-      <w:r>
-        <w:t xml:space="preserve"> </w:t>
-      </w:r>
-      <w:r>
-        <w:rPr>
-          <w:b/>
-        </w:rPr>
-        <w:t xml:space="preserve">XX</w:t>
-      </w:r>
-      <w:r>
-        <w:t xml:space="preserve">. These results highlight the importance of understanding the ecological interactions of fishes in a multispecies fishery. Further, our results indicate the importance of ecosystem-based multi-species management in systems where multiple species are targeted by recreational anglers.</w:t>
-      </w:r>
-    </w:p>
-    <w:p>
-      <w:pPr>
-        <w:pStyle w:val="BodyText"/>
-      </w:pPr>
-      <w:r>
-        <w:t xml:space="preserve">Impact of hysteresis in our model</w:t>
-      </w:r>
-      <w:r>
-        <w:br/>
-      </w:r>
-      <w:r>
-        <w:t xml:space="preserve">How timing of management and stocking are important factors to consider.</w:t>
-      </w:r>
-      <w:r>
-        <w:br/>
-      </w:r>
-      <w:r>
-        <w:t xml:space="preserve">extrapolate to freshwater fish dynamics</w:t>
-      </w:r>
-      <w:r>
-        <w:br/>
-      </w:r>
-      <w:r>
-        <w:t xml:space="preserve">* How our model is/is not a good representation of freshwater systems</w:t>
-      </w:r>
-      <w:r>
-        <w:t xml:space="preserve"> </w:t>
-      </w:r>
-      <w:r>
-        <w:t xml:space="preserve">+ right now the parameter values, abundances, harvest and stocking rates, etc. are pretty abstract. We can still do more to ground this.</w:t>
-      </w:r>
-      <w:r>
-        <w:t xml:space="preserve"> </w:t>
-      </w:r>
-      <w:r>
-        <w:t xml:space="preserve">+ the effect of refuge on model dynamics isn’t as strong as the effect of stocking or harvesting, maybe we should’ve expected this?</w:t>
-      </w:r>
-      <w:r>
-        <w:t xml:space="preserve"> </w:t>
-      </w:r>
-      <w:r>
-        <w:t xml:space="preserve">* What is missing from our model.</w:t>
-      </w:r>
-      <w:r>
-        <w:br/>
-      </w:r>
-      <w:r>
-        <w:t xml:space="preserve">+ fishing effort is controlled externally, it’s not responsive to changes in catch rate. It’s maybe not important to add in just to note that the model is set up this way (in q3 we change this and allow effort to respond to abundance within the model)</w:t>
-      </w:r>
-    </w:p>
-    <w:p>
-      <w:pPr>
-        <w:pStyle w:val="BodyText"/>
-      </w:pPr>
-      <w:r>
-        <w:t xml:space="preserve">Optimal Management Strategies</w:t>
-      </w:r>
-      <w:r>
-        <w:br/>
-      </w:r>
-      <w:r>
-        <w:t xml:space="preserve">* What did we learn from comparing stocking and controlling harvest?</w:t>
-      </w:r>
-      <w:r>
-        <w:br/>
-      </w:r>
-      <w:r>
-        <w:t xml:space="preserve">* Management implications - do we use models like this to identify</w:t>
-      </w:r>
-      <w:r>
-        <w:t xml:space="preserve"> </w:t>
-      </w:r>
-      <w:r>
-        <w:t xml:space="preserve">‘</w:t>
-      </w:r>
-      <w:r>
-        <w:t xml:space="preserve">Early Warning Signs</w:t>
-      </w:r>
-      <w:r>
-        <w:t xml:space="preserve">’</w:t>
-      </w:r>
-      <w:r>
-        <w:t xml:space="preserve"> </w:t>
-      </w:r>
-      <w:r>
-        <w:t xml:space="preserve">of potential regime shift?</w:t>
-      </w:r>
-      <w:r>
-        <w:t xml:space="preserve"> </w:t>
-      </w:r>
-      <w:r>
-        <w:t xml:space="preserve">(</w:t>
-      </w:r>
-      <w:r>
-        <w:rPr>
-          <w:b/>
-        </w:rPr>
-        <w:t xml:space="preserve">???</w:t>
-      </w:r>
-      <w:r>
-        <w:t xml:space="preserve">)</w:t>
-      </w:r>
-      <w:r>
-        <w:t xml:space="preserve">.</w:t>
-      </w:r>
-    </w:p>
-    <w:p>
-      <w:pPr>
-        <w:pStyle w:val="BodyText"/>
-      </w:pPr>
-      <w:r>
-        <w:t xml:space="preserve">How can this be used by managers</w:t>
-      </w:r>
-      <w:r>
-        <w:br/>
-      </w:r>
-      <w:r>
-        <w:t xml:space="preserve">* Strategies for maintaining a desired stable state</w:t>
-      </w:r>
-      <w:r>
-        <w:br/>
-      </w:r>
-      <w:r>
-        <w:t xml:space="preserve">Future work</w:t>
-      </w:r>
-      <w:r>
-        <w:br/>
-      </w:r>
-      <w:r>
-        <w:t xml:space="preserve">* Ground truth this model with empirical data</w:t>
-      </w:r>
-      <w:r>
-        <w:br/>
-      </w:r>
-      <w:r>
-        <w:t xml:space="preserve">* Think about how angler dynamics can impact fisheries outcomes</w:t>
-      </w:r>
-      <w:r>
-        <w:br/>
-      </w:r>
-      <w:r>
-        <w:rPr>
-          <w:i/>
-        </w:rPr>
-        <w:t xml:space="preserve">I’m just adding these to show that the need to understand these is there (and to put a plug for our other two papers)</w:t>
-      </w:r>
-      <w:r>
-        <w:br/>
-      </w:r>
-      <w:r>
-        <w:t xml:space="preserve">Conclusions</w:t>
-      </w:r>
-    </w:p>
-    <w:p>
-      <w:pPr>
-        <w:pStyle w:val="Heading1"/>
-      </w:pPr>
-      <w:bookmarkStart w:id="33" w:name="references"/>
-      <w:r>
-        <w:t xml:space="preserve">References</w:t>
-      </w:r>
-      <w:bookmarkEnd w:id="33"/>
-    </w:p>
-    <w:p>
-      <w:pPr>
-        <w:pStyle w:val="Heading1"/>
-      </w:pPr>
-      <w:bookmarkStart w:id="34" w:name="supplemental"/>
-      <w:r>
-        <w:t xml:space="preserve">Supplemental</w:t>
-      </w:r>
-      <w:bookmarkEnd w:id="34"/>
-    </w:p>
-    <w:p>
-      <w:pPr>
-        <w:pStyle w:val="Heading1"/>
-      </w:pPr>
-      <w:bookmarkStart w:id="35" w:name="figure-graveyard"/>
-      <w:r>
-        <w:t xml:space="preserve">Figure graveyard</w:t>
-      </w:r>
-      <w:bookmarkEnd w:id="35"/>
+        <w:t xml:space="preserve">When we model the combination of stocking and harvest control on the system, we find evidence that taking into account the hysteretic behavior of these systems dramatically alters what management actions are necessary to either keep a system in a desired state (Fig 2. a &amp; c) or flip a system into a desirable state (Fig 2. b &amp; d).</w:t>
+      </w:r>
     </w:p>
     <w:p>
       <w:pPr>
@@ -2134,18 +1838,18 @@
           <wp:inline>
             <wp:extent cx="4620126" cy="3696101"/>
             <wp:effectExtent b="0" l="0" r="0" t="0"/>
-            <wp:docPr descr="Figure 2. Temporal influence of management interventions. Intervention to stop harvest one year too late can allow for regime shift to undesired state" title="" id="1" name="Picture"/>
+            <wp:docPr descr="Figure X. System dynamics over a range of management interventions, including both stocking and harvest. Solid lines indicate no stocking, long dashes indicate stocking of species 1, short dashes indicate stocking of species 2." title="" id="1" name="Picture"/>
             <a:graphic>
               <a:graphicData uri="http://schemas.openxmlformats.org/drawingml/2006/picture">
                 <pic:pic>
                   <pic:nvPicPr>
-                    <pic:cNvPr descr="MultSpp_Q2_Hysteresis_and_Management_files/figure-docx/unnamed-chunk-7-1.png" id="0" name="Picture"/>
+                    <pic:cNvPr descr="MultSpp_Q2_Hysteresis_and_Management_files/figure-docx/unnamed-chunk-6-1.png" id="0" name="Picture"/>
                     <pic:cNvPicPr>
                       <a:picLocks noChangeArrowheads="1" noChangeAspect="1"/>
                     </pic:cNvPicPr>
                   </pic:nvPicPr>
                   <pic:blipFill>
-                    <a:blip r:embed="rId36"/>
+                    <a:blip r:embed="rId33"/>
                     <a:stretch>
                       <a:fillRect/>
                     </a:stretch>
@@ -2177,8 +1881,211 @@
         <w:pStyle w:val="ImageCaption"/>
       </w:pPr>
       <w:r>
-        <w:t xml:space="preserve">Figure 2. Temporal influence of management interventions. Intervention to stop harvest one year too late can allow for regime shift to undesired state</w:t>
-      </w:r>
+        <w:t xml:space="preserve">Figure X. System dynamics over a range of management interventions, including both stocking and harvest. Solid lines indicate no stocking, long dashes indicate stocking of species 1, short dashes indicate stocking of species 2.</w:t>
+      </w:r>
+    </w:p>
+    <w:p>
+      <w:pPr>
+        <w:pStyle w:val="Heading1"/>
+      </w:pPr>
+      <w:bookmarkStart w:id="34" w:name="discussion"/>
+      <w:r>
+        <w:t xml:space="preserve">Discussion</w:t>
+      </w:r>
+      <w:bookmarkEnd w:id="34"/>
+    </w:p>
+    <w:p>
+      <w:pPr>
+        <w:pStyle w:val="FirstParagraph"/>
+      </w:pPr>
+      <w:r>
+        <w:t xml:space="preserve">Here, we found evidence that the hysteretic behavior that characterizes the transition between states plays an important role in determining what level of management action is necessary to acheive a manager’s goals. Our models which include and exclude hysteresis generally show that when we assme those dynamics are absent from the system we will underestimate the magnitude of action necessary to either maintain or flip a system. These results highlight the importance of understanding the ecological interactions of fishes in a multispecies fishery. Further, our results indicate the importance of ecosystem-based multi-species management in systems where multiple species are targeted by recreational anglers.</w:t>
+      </w:r>
+    </w:p>
+    <w:p>
+      <w:pPr>
+        <w:pStyle w:val="BodyText"/>
+      </w:pPr>
+      <w:r>
+        <w:t xml:space="preserve">Impact of hysteresis in our model</w:t>
+      </w:r>
+      <w:r>
+        <w:br/>
+      </w:r>
+      <w:r>
+        <w:t xml:space="preserve">How timing of management and stocking are important factors to consider.</w:t>
+      </w:r>
+      <w:r>
+        <w:br/>
+      </w:r>
+      <w:r>
+        <w:t xml:space="preserve">extrapolate to freshwater fish dynamics</w:t>
+      </w:r>
+      <w:r>
+        <w:br/>
+      </w:r>
+      <w:r>
+        <w:t xml:space="preserve">* How our model is/is not a good representation of freshwater systems</w:t>
+      </w:r>
+      <w:r>
+        <w:t xml:space="preserve"> </w:t>
+      </w:r>
+      <w:r>
+        <w:t xml:space="preserve">+ Right now the parameter values, abundances, harvest and stocking rates, etc. are pretty abstract. We can still do more to ground this.</w:t>
+      </w:r>
+      <w:r>
+        <w:t xml:space="preserve"> </w:t>
+      </w:r>
+      <w:r>
+        <w:t xml:space="preserve">+ The effect of refuge on model dynamics isn’t as strong as the effect of stocking or harvesting, maybe we should’ve expected this?</w:t>
+      </w:r>
+      <w:r>
+        <w:t xml:space="preserve"> </w:t>
+      </w:r>
+      <w:r>
+        <w:t xml:space="preserve">* What is missing from our model.</w:t>
+      </w:r>
+      <w:r>
+        <w:br/>
+      </w:r>
+      <w:r>
+        <w:t xml:space="preserve">+ Fishing effort is controlled externally, it’s not responsive to changes in catch rate. It’s maybe not important to add in just to note that the model is set up this way (in q3 we change this and allow effort to respond to abundance within the model)</w:t>
+      </w:r>
+    </w:p>
+    <w:p>
+      <w:pPr>
+        <w:pStyle w:val="BodyText"/>
+      </w:pPr>
+      <w:r>
+        <w:t xml:space="preserve">Optimal Management Strategies</w:t>
+      </w:r>
+      <w:r>
+        <w:br/>
+      </w:r>
+      <w:r>
+        <w:t xml:space="preserve">* What did we learn from comparing stocking and controlling harvest?</w:t>
+      </w:r>
+      <w:r>
+        <w:br/>
+      </w:r>
+      <w:r>
+        <w:t xml:space="preserve">* Management implications - do we use models like this to identify</w:t>
+      </w:r>
+      <w:r>
+        <w:t xml:space="preserve"> </w:t>
+      </w:r>
+      <w:r>
+        <w:t xml:space="preserve">‘</w:t>
+      </w:r>
+      <w:r>
+        <w:t xml:space="preserve">Early Warning Signs</w:t>
+      </w:r>
+      <w:r>
+        <w:t xml:space="preserve">’</w:t>
+      </w:r>
+      <w:r>
+        <w:t xml:space="preserve"> </w:t>
+      </w:r>
+      <w:r>
+        <w:t xml:space="preserve">of potential regime shift?</w:t>
+      </w:r>
+      <w:r>
+        <w:t xml:space="preserve"> </w:t>
+      </w:r>
+      <w:r>
+        <w:t xml:space="preserve">(</w:t>
+      </w:r>
+      <w:r>
+        <w:rPr>
+          <w:b/>
+        </w:rPr>
+        <w:t xml:space="preserve">???</w:t>
+      </w:r>
+      <w:r>
+        <w:t xml:space="preserve">)</w:t>
+      </w:r>
+      <w:r>
+        <w:t xml:space="preserve">.</w:t>
+      </w:r>
+    </w:p>
+    <w:p>
+      <w:pPr>
+        <w:pStyle w:val="BodyText"/>
+      </w:pPr>
+      <w:r>
+        <w:t xml:space="preserve">How can this be used by managers</w:t>
+      </w:r>
+      <w:r>
+        <w:br/>
+      </w:r>
+      <w:r>
+        <w:t xml:space="preserve">* Strategies for maintaining a desired stable state</w:t>
+      </w:r>
+    </w:p>
+    <w:p>
+      <w:pPr>
+        <w:pStyle w:val="BodyText"/>
+      </w:pPr>
+      <w:r>
+        <w:t xml:space="preserve">Future work</w:t>
+      </w:r>
+      <w:r>
+        <w:br/>
+      </w:r>
+      <w:r>
+        <w:t xml:space="preserve">* Ground truth this model with empirical data</w:t>
+      </w:r>
+      <w:r>
+        <w:br/>
+      </w:r>
+      <w:r>
+        <w:t xml:space="preserve">* Think about how angler dynamics can impact fisheries outcomes</w:t>
+      </w:r>
+      <w:r>
+        <w:br/>
+      </w:r>
+      <w:r>
+        <w:rPr>
+          <w:i/>
+        </w:rPr>
+        <w:t xml:space="preserve">I’m just adding these to show that the need to understand these is there (and to put a plug for our other two papers)</w:t>
+      </w:r>
+      <w:r>
+        <w:br/>
+      </w:r>
+      <w:r>
+        <w:t xml:space="preserve">Conclusions</w:t>
+      </w:r>
+    </w:p>
+    <w:p>
+      <w:pPr>
+        <w:pStyle w:val="Heading1"/>
+      </w:pPr>
+      <w:bookmarkStart w:id="35" w:name="references"/>
+      <w:r>
+        <w:t xml:space="preserve">References</w:t>
+      </w:r>
+      <w:bookmarkEnd w:id="35"/>
+    </w:p>
+    <w:p>
+      <w:pPr>
+        <w:pStyle w:val="Heading1"/>
+      </w:pPr>
+      <w:bookmarkStart w:id="36" w:name="supplemental"/>
+      <w:r>
+        <w:t xml:space="preserve">Supplemental</w:t>
+      </w:r>
+      <w:bookmarkEnd w:id="36"/>
+    </w:p>
+    <w:p>
+      <w:pPr>
+        <w:pStyle w:val="Heading1"/>
+      </w:pPr>
+      <w:bookmarkStart w:id="37" w:name="figure-graveyard"/>
+      <w:r>
+        <w:t xml:space="preserve">Figure graveyard</w:t>
+      </w:r>
+      <w:bookmarkEnd w:id="37"/>
     </w:p>
     <w:p>
       <w:pPr>
@@ -2189,67 +2096,12 @@
           <wp:inline>
             <wp:extent cx="4620126" cy="3696101"/>
             <wp:effectExtent b="0" l="0" r="0" t="0"/>
-            <wp:docPr descr="Figure 3. Effect of stocking at different harvest rates. (a) with hysteresis, (b) without hysteresis" title="" id="1" name="Picture"/>
+            <wp:docPr descr="Figure 2. Temporal influence of management interventions. Intervention to stop harvest one year too late can allow for regime shift to undesired state" title="" id="1" name="Picture"/>
             <a:graphic>
               <a:graphicData uri="http://schemas.openxmlformats.org/drawingml/2006/picture">
                 <pic:pic>
                   <pic:nvPicPr>
-                    <pic:cNvPr descr="MultSpp_Q2_Hysteresis_and_Management_files/figure-docx/cache==TRUE-1.png" id="0" name="Picture"/>
-                    <pic:cNvPicPr>
-                      <a:picLocks noChangeArrowheads="1" noChangeAspect="1"/>
-                    </pic:cNvPicPr>
-                  </pic:nvPicPr>
-                  <pic:blipFill>
-                    <a:blip r:embed="rId37"/>
-                    <a:stretch>
-                      <a:fillRect/>
-                    </a:stretch>
-                  </pic:blipFill>
-                  <pic:spPr bwMode="auto">
-                    <a:xfrm>
-                      <a:off x="0" y="0"/>
-                      <a:ext cx="4620126" cy="3696101"/>
-                    </a:xfrm>
-                    <a:prstGeom prst="rect">
-                      <a:avLst/>
-                    </a:prstGeom>
-                    <a:noFill/>
-                    <a:ln w="9525">
-                      <a:noFill/>
-                      <a:headEnd/>
-                      <a:tailEnd/>
-                    </a:ln>
-                  </pic:spPr>
-                </pic:pic>
-              </a:graphicData>
-            </a:graphic>
-          </wp:inline>
-        </w:drawing>
-      </w:r>
-    </w:p>
-    <w:p>
-      <w:pPr>
-        <w:pStyle w:val="ImageCaption"/>
-      </w:pPr>
-      <w:r>
-        <w:t xml:space="preserve">Figure 3. Effect of stocking at different harvest rates. (a) with hysteresis, (b) without hysteresis</w:t>
-      </w:r>
-    </w:p>
-    <w:p>
-      <w:pPr>
-        <w:pStyle w:val="CaptionedFigure"/>
-      </w:pPr>
-      <w:r>
-        <w:drawing>
-          <wp:inline>
-            <wp:extent cx="4620126" cy="3696101"/>
-            <wp:effectExtent b="0" l="0" r="0" t="0"/>
-            <wp:docPr descr="Figure 1. Basic model behavior. When species are equal in all interactions, alternate stable states can be produced by through harvest. The stable state will depend on the combination of harvest rate and the species with the higher initial abundance." title="" id="1" name="Picture"/>
-            <a:graphic>
-              <a:graphicData uri="http://schemas.openxmlformats.org/drawingml/2006/picture">
-                <pic:pic>
-                  <pic:nvPicPr>
-                    <pic:cNvPr descr="MultSpp_Q2_Hysteresis_and_Management_files/figure-docx/unnamed-chunk-8-1.png" id="0" name="Picture"/>
+                    <pic:cNvPr descr="MultSpp_Q2_Hysteresis_and_Management_files/figure-docx/unnamed-chunk-7-1.png" id="0" name="Picture"/>
                     <pic:cNvPicPr>
                       <a:picLocks noChangeArrowheads="1" noChangeAspect="1"/>
                     </pic:cNvPicPr>
@@ -2287,11 +2139,121 @@
         <w:pStyle w:val="ImageCaption"/>
       </w:pPr>
       <w:r>
+        <w:t xml:space="preserve">Figure 2. Temporal influence of management interventions. Intervention to stop harvest one year too late can allow for regime shift to undesired state</w:t>
+      </w:r>
+    </w:p>
+    <w:p>
+      <w:pPr>
+        <w:pStyle w:val="CaptionedFigure"/>
+      </w:pPr>
+      <w:r>
+        <w:drawing>
+          <wp:inline>
+            <wp:extent cx="4620126" cy="3696101"/>
+            <wp:effectExtent b="0" l="0" r="0" t="0"/>
+            <wp:docPr descr="Figure 3. Effect of stocking at different harvest rates. (a) with hysteresis, (b) without hysteresis" title="" id="1" name="Picture"/>
+            <a:graphic>
+              <a:graphicData uri="http://schemas.openxmlformats.org/drawingml/2006/picture">
+                <pic:pic>
+                  <pic:nvPicPr>
+                    <pic:cNvPr descr="MultSpp_Q2_Hysteresis_and_Management_files/figure-docx/cache==TRUE-1.png" id="0" name="Picture"/>
+                    <pic:cNvPicPr>
+                      <a:picLocks noChangeArrowheads="1" noChangeAspect="1"/>
+                    </pic:cNvPicPr>
+                  </pic:nvPicPr>
+                  <pic:blipFill>
+                    <a:blip r:embed="rId39"/>
+                    <a:stretch>
+                      <a:fillRect/>
+                    </a:stretch>
+                  </pic:blipFill>
+                  <pic:spPr bwMode="auto">
+                    <a:xfrm>
+                      <a:off x="0" y="0"/>
+                      <a:ext cx="4620126" cy="3696101"/>
+                    </a:xfrm>
+                    <a:prstGeom prst="rect">
+                      <a:avLst/>
+                    </a:prstGeom>
+                    <a:noFill/>
+                    <a:ln w="9525">
+                      <a:noFill/>
+                      <a:headEnd/>
+                      <a:tailEnd/>
+                    </a:ln>
+                  </pic:spPr>
+                </pic:pic>
+              </a:graphicData>
+            </a:graphic>
+          </wp:inline>
+        </w:drawing>
+      </w:r>
+    </w:p>
+    <w:p>
+      <w:pPr>
+        <w:pStyle w:val="ImageCaption"/>
+      </w:pPr>
+      <w:r>
+        <w:t xml:space="preserve">Figure 3. Effect of stocking at different harvest rates. (a) with hysteresis, (b) without hysteresis</w:t>
+      </w:r>
+    </w:p>
+    <w:p>
+      <w:pPr>
+        <w:pStyle w:val="CaptionedFigure"/>
+      </w:pPr>
+      <w:r>
+        <w:drawing>
+          <wp:inline>
+            <wp:extent cx="4620126" cy="3696101"/>
+            <wp:effectExtent b="0" l="0" r="0" t="0"/>
+            <wp:docPr descr="Figure 1. Basic model behavior. When species are equal in all interactions, alternate stable states can be produced by through harvest. The stable state will depend on the combination of harvest rate and the species with the higher initial abundance." title="" id="1" name="Picture"/>
+            <a:graphic>
+              <a:graphicData uri="http://schemas.openxmlformats.org/drawingml/2006/picture">
+                <pic:pic>
+                  <pic:nvPicPr>
+                    <pic:cNvPr descr="MultSpp_Q2_Hysteresis_and_Management_files/figure-docx/unnamed-chunk-8-1.png" id="0" name="Picture"/>
+                    <pic:cNvPicPr>
+                      <a:picLocks noChangeArrowheads="1" noChangeAspect="1"/>
+                    </pic:cNvPicPr>
+                  </pic:nvPicPr>
+                  <pic:blipFill>
+                    <a:blip r:embed="rId40"/>
+                    <a:stretch>
+                      <a:fillRect/>
+                    </a:stretch>
+                  </pic:blipFill>
+                  <pic:spPr bwMode="auto">
+                    <a:xfrm>
+                      <a:off x="0" y="0"/>
+                      <a:ext cx="4620126" cy="3696101"/>
+                    </a:xfrm>
+                    <a:prstGeom prst="rect">
+                      <a:avLst/>
+                    </a:prstGeom>
+                    <a:noFill/>
+                    <a:ln w="9525">
+                      <a:noFill/>
+                      <a:headEnd/>
+                      <a:tailEnd/>
+                    </a:ln>
+                  </pic:spPr>
+                </pic:pic>
+              </a:graphicData>
+            </a:graphic>
+          </wp:inline>
+        </w:drawing>
+      </w:r>
+    </w:p>
+    <w:p>
+      <w:pPr>
+        <w:pStyle w:val="ImageCaption"/>
+      </w:pPr>
+      <w:r>
         <w:t xml:space="preserve">Figure 1. Basic model behavior. When species are equal in all interactions, alternate stable states can be produced by through harvest. The stable state will depend on the combination of harvest rate and the species with the higher initial abundance.</w:t>
       </w:r>
     </w:p>
-    <w:bookmarkStart w:id="59" w:name="refs"/>
-    <w:bookmarkStart w:id="40" w:name="ref-biggs2009"/>
+    <w:bookmarkStart w:id="61" w:name="refs"/>
+    <w:bookmarkStart w:id="42" w:name="ref-biggs2009"/>
     <w:p>
       <w:pPr>
         <w:pStyle w:val="Bibliography"/>
@@ -2317,7 +2279,7 @@
       <w:r>
         <w:t xml:space="preserve"> </w:t>
       </w:r>
-      <w:hyperlink r:id="rId39">
+      <w:hyperlink r:id="rId41">
         <w:r>
           <w:rPr>
             <w:rStyle w:val="Hyperlink"/>
@@ -2329,8 +2291,8 @@
         <w:t xml:space="preserve">.</w:t>
       </w:r>
     </w:p>
-    <w:bookmarkEnd w:id="40"/>
-    <w:bookmarkStart w:id="42" w:name="ref-blackwood2012"/>
+    <w:bookmarkEnd w:id="42"/>
+    <w:bookmarkStart w:id="44" w:name="ref-blackwood2012"/>
     <w:p>
       <w:pPr>
         <w:pStyle w:val="Bibliography"/>
@@ -2356,7 +2318,7 @@
       <w:r>
         <w:t xml:space="preserve"> </w:t>
       </w:r>
-      <w:hyperlink r:id="rId41">
+      <w:hyperlink r:id="rId43">
         <w:r>
           <w:rPr>
             <w:rStyle w:val="Hyperlink"/>
@@ -2368,8 +2330,8 @@
         <w:t xml:space="preserve">.</w:t>
       </w:r>
     </w:p>
-    <w:bookmarkEnd w:id="42"/>
-    <w:bookmarkStart w:id="44" w:name="ref-crowder2008"/>
+    <w:bookmarkEnd w:id="44"/>
+    <w:bookmarkStart w:id="46" w:name="ref-crowder2008"/>
     <w:p>
       <w:pPr>
         <w:pStyle w:val="Bibliography"/>
@@ -2395,7 +2357,7 @@
       <w:r>
         <w:t xml:space="preserve"> </w:t>
       </w:r>
-      <w:hyperlink r:id="rId43">
+      <w:hyperlink r:id="rId45">
         <w:r>
           <w:rPr>
             <w:rStyle w:val="Hyperlink"/>
@@ -2407,8 +2369,8 @@
         <w:t xml:space="preserve">.</w:t>
       </w:r>
     </w:p>
-    <w:bookmarkEnd w:id="44"/>
-    <w:bookmarkStart w:id="46" w:name="ref-essington2015"/>
+    <w:bookmarkEnd w:id="46"/>
+    <w:bookmarkStart w:id="48" w:name="ref-essington2015"/>
     <w:p>
       <w:pPr>
         <w:pStyle w:val="Bibliography"/>
@@ -2434,7 +2396,7 @@
       <w:r>
         <w:t xml:space="preserve"> </w:t>
       </w:r>
-      <w:hyperlink r:id="rId45">
+      <w:hyperlink r:id="rId47">
         <w:r>
           <w:rPr>
             <w:rStyle w:val="Hyperlink"/>
@@ -2446,8 +2408,8 @@
         <w:t xml:space="preserve">.</w:t>
       </w:r>
     </w:p>
-    <w:bookmarkEnd w:id="46"/>
-    <w:bookmarkStart w:id="48" w:name="ref-liu2015"/>
+    <w:bookmarkEnd w:id="48"/>
+    <w:bookmarkStart w:id="50" w:name="ref-liu2015"/>
     <w:p>
       <w:pPr>
         <w:pStyle w:val="Bibliography"/>
@@ -2470,7 +2432,7 @@
       <w:r>
         <w:t xml:space="preserve"> </w:t>
       </w:r>
-      <w:hyperlink r:id="rId47">
+      <w:hyperlink r:id="rId49">
         <w:r>
           <w:rPr>
             <w:rStyle w:val="Hyperlink"/>
@@ -2482,8 +2444,8 @@
         <w:t xml:space="preserve">.</w:t>
       </w:r>
     </w:p>
-    <w:bookmarkEnd w:id="48"/>
-    <w:bookmarkStart w:id="50" w:name="ref-oken2016"/>
+    <w:bookmarkEnd w:id="50"/>
+    <w:bookmarkStart w:id="52" w:name="ref-oken2016"/>
     <w:p>
       <w:pPr>
         <w:pStyle w:val="Bibliography"/>
@@ -2509,7 +2471,7 @@
       <w:r>
         <w:t xml:space="preserve"> </w:t>
       </w:r>
-      <w:hyperlink r:id="rId49">
+      <w:hyperlink r:id="rId51">
         <w:r>
           <w:rPr>
             <w:rStyle w:val="Hyperlink"/>
@@ -2521,8 +2483,8 @@
         <w:t xml:space="preserve">.</w:t>
       </w:r>
     </w:p>
-    <w:bookmarkEnd w:id="50"/>
-    <w:bookmarkStart w:id="52" w:name="ref-pine2009"/>
+    <w:bookmarkEnd w:id="52"/>
+    <w:bookmarkStart w:id="54" w:name="ref-pine2009"/>
     <w:p>
       <w:pPr>
         <w:pStyle w:val="Bibliography"/>
@@ -2548,7 +2510,7 @@
       <w:r>
         <w:t xml:space="preserve"> </w:t>
       </w:r>
-      <w:hyperlink r:id="rId51">
+      <w:hyperlink r:id="rId53">
         <w:r>
           <w:rPr>
             <w:rStyle w:val="Hyperlink"/>
@@ -2560,8 +2522,8 @@
         <w:t xml:space="preserve">.</w:t>
       </w:r>
     </w:p>
-    <w:bookmarkEnd w:id="52"/>
-    <w:bookmarkStart w:id="54" w:name="ref-rothschild2004"/>
+    <w:bookmarkEnd w:id="54"/>
+    <w:bookmarkStart w:id="56" w:name="ref-rothschild2004"/>
     <w:p>
       <w:pPr>
         <w:pStyle w:val="Bibliography"/>
@@ -2584,7 +2546,7 @@
       <w:r>
         <w:t xml:space="preserve"> </w:t>
       </w:r>
-      <w:hyperlink r:id="rId53">
+      <w:hyperlink r:id="rId55">
         <w:r>
           <w:rPr>
             <w:rStyle w:val="Hyperlink"/>
@@ -2596,8 +2558,8 @@
         <w:t xml:space="preserve">.</w:t>
       </w:r>
     </w:p>
-    <w:bookmarkEnd w:id="54"/>
-    <w:bookmarkStart w:id="56" w:name="ref-steele1996"/>
+    <w:bookmarkEnd w:id="56"/>
+    <w:bookmarkStart w:id="58" w:name="ref-steele1996"/>
     <w:p>
       <w:pPr>
         <w:pStyle w:val="Bibliography"/>
@@ -2623,7 +2585,7 @@
       <w:r>
         <w:t xml:space="preserve"> </w:t>
       </w:r>
-      <w:hyperlink r:id="rId55">
+      <w:hyperlink r:id="rId57">
         <w:r>
           <w:rPr>
             <w:rStyle w:val="Hyperlink"/>
@@ -2635,8 +2597,8 @@
         <w:t xml:space="preserve">.</w:t>
       </w:r>
     </w:p>
-    <w:bookmarkEnd w:id="56"/>
-    <w:bookmarkStart w:id="58" w:name="ref-walters2001"/>
+    <w:bookmarkEnd w:id="58"/>
+    <w:bookmarkStart w:id="60" w:name="ref-walters2001"/>
     <w:p>
       <w:pPr>
         <w:pStyle w:val="Bibliography"/>
@@ -2662,7 +2624,7 @@
       <w:r>
         <w:t xml:space="preserve"> </w:t>
       </w:r>
-      <w:hyperlink r:id="rId57">
+      <w:hyperlink r:id="rId59">
         <w:r>
           <w:rPr>
             <w:rStyle w:val="Hyperlink"/>
@@ -2674,8 +2636,8 @@
         <w:t xml:space="preserve">.</w:t>
       </w:r>
     </w:p>
-    <w:bookmarkEnd w:id="58"/>
-    <w:bookmarkEnd w:id="59"/>
+    <w:bookmarkEnd w:id="60"/>
+    <w:bookmarkEnd w:id="61"/>
     <w:sectPr/>
   </w:body>
 </w:document>
@@ -2809,8 +2771,114 @@
       </w:pPr>
     </w:lvl>
   </w:abstractNum>
+  <w:abstractNum w:abstractNumId="991">
+    <w:nsid w:val="ea454b4c"/>
+    <w:multiLevelType w:val="multilevel"/>
+    <w:lvl w:ilvl="0">
+      <w:numFmt w:val="bullet"/>
+      <w:lvlText w:val="•"/>
+      <w:lvlJc w:val="left"/>
+      <w:pPr>
+        <w:tabs>
+          <w:tab w:val="num" w:pos="0"/>
+        </w:tabs>
+        <w:ind w:left="480" w:hanging="480"/>
+      </w:pPr>
+    </w:lvl>
+    <w:lvl w:ilvl="1">
+      <w:numFmt w:val="bullet"/>
+      <w:lvlText w:val="–"/>
+      <w:lvlJc w:val="left"/>
+      <w:pPr>
+        <w:tabs>
+          <w:tab w:val="num" w:pos="720"/>
+        </w:tabs>
+        <w:ind w:left="1200" w:hanging="480"/>
+      </w:pPr>
+    </w:lvl>
+    <w:lvl w:ilvl="2">
+      <w:numFmt w:val="bullet"/>
+      <w:lvlText w:val="•"/>
+      <w:lvlJc w:val="left"/>
+      <w:pPr>
+        <w:tabs>
+          <w:tab w:val="num" w:pos="1440"/>
+        </w:tabs>
+        <w:ind w:left="1920" w:hanging="480"/>
+      </w:pPr>
+    </w:lvl>
+    <w:lvl w:ilvl="3">
+      <w:numFmt w:val="bullet"/>
+      <w:lvlText w:val="–"/>
+      <w:lvlJc w:val="left"/>
+      <w:pPr>
+        <w:tabs>
+          <w:tab w:val="num" w:pos="2160"/>
+        </w:tabs>
+        <w:ind w:left="2640" w:hanging="480"/>
+      </w:pPr>
+    </w:lvl>
+    <w:lvl w:ilvl="4">
+      <w:numFmt w:val="bullet"/>
+      <w:lvlText w:val="•"/>
+      <w:lvlJc w:val="left"/>
+      <w:pPr>
+        <w:tabs>
+          <w:tab w:val="num" w:pos="2880"/>
+        </w:tabs>
+        <w:ind w:left="3360" w:hanging="480"/>
+      </w:pPr>
+    </w:lvl>
+    <w:lvl w:ilvl="5">
+      <w:numFmt w:val="bullet"/>
+      <w:lvlText w:val="–"/>
+      <w:lvlJc w:val="left"/>
+      <w:pPr>
+        <w:tabs>
+          <w:tab w:val="num" w:pos="3600"/>
+        </w:tabs>
+        <w:ind w:left="4080" w:hanging="480"/>
+      </w:pPr>
+    </w:lvl>
+    <w:lvl w:ilvl="6">
+      <w:numFmt w:val="bullet"/>
+      <w:lvlText w:val="•"/>
+      <w:lvlJc w:val="left"/>
+      <w:pPr>
+        <w:tabs>
+          <w:tab w:val="num" w:pos="4320"/>
+        </w:tabs>
+        <w:ind w:left="4800" w:hanging="480"/>
+      </w:pPr>
+    </w:lvl>
+    <w:lvl w:ilvl="7">
+      <w:numFmt w:val="bullet"/>
+      <w:lvlText w:val="–"/>
+      <w:lvlJc w:val="left"/>
+      <w:pPr>
+        <w:tabs>
+          <w:tab w:val="num" w:pos="5040"/>
+        </w:tabs>
+        <w:ind w:left="5520" w:hanging="480"/>
+      </w:pPr>
+    </w:lvl>
+    <w:lvl w:ilvl="8">
+      <w:numFmt w:val="bullet"/>
+      <w:lvlText w:val="•"/>
+      <w:lvlJc w:val="left"/>
+      <w:pPr>
+        <w:tabs>
+          <w:tab w:val="num" w:pos="5760"/>
+        </w:tabs>
+        <w:ind w:left="6240" w:hanging="480"/>
+      </w:pPr>
+    </w:lvl>
+  </w:abstractNum>
   <w:num w:numId="1000">
     <w:abstractNumId w:val="990"/>
+  </w:num>
+  <w:num w:numId="1001">
+    <w:abstractNumId w:val="991"/>
   </w:num>
 </w:numbering>
 </file>

</xml_diff>

<commit_message>
fixed the reason the heatmap wasn't showing up
</commit_message>
<xml_diff>
--- a/MultSpp_Q2_Hysteresis_and_Management.docx
+++ b/MultSpp_Q2_Hysteresis_and_Management.docx
@@ -1666,62 +1666,25 @@
     </w:p>
     <w:p>
       <w:pPr>
-        <w:pStyle w:val="Heading3"/>
-      </w:pPr>
-      <w:bookmarkStart w:id="29" w:name="impact-of-managment-on-system-dyanmics"/>
-      <w:r>
-        <w:t xml:space="preserve">Impact of Managment on system dyanmics</w:t>
-      </w:r>
-      <w:bookmarkEnd w:id="29"/>
-    </w:p>
-    <w:p>
-      <w:pPr>
-        <w:pStyle w:val="Compact"/>
-        <w:numPr>
-          <w:numId w:val="1001"/>
-          <w:ilvl w:val="0"/>
-        </w:numPr>
-      </w:pPr>
-      <w:r>
-        <w:t xml:space="preserve">optimal strategy and magnitude</w:t>
-      </w:r>
-      <w:r>
-        <w:br/>
-      </w:r>
-    </w:p>
-    <w:p>
-      <w:pPr>
-        <w:pStyle w:val="Compact"/>
-        <w:numPr>
-          <w:numId w:val="1001"/>
-          <w:ilvl w:val="0"/>
-        </w:numPr>
-      </w:pPr>
-      <w:r>
-        <w:t xml:space="preserve">influence of hysteresis</w:t>
-      </w:r>
-    </w:p>
-    <w:p>
-      <w:pPr>
         <w:pStyle w:val="CaptionedFigure"/>
       </w:pPr>
       <w:r>
         <w:drawing>
           <wp:inline>
-            <wp:extent cx="4620126" cy="3696101"/>
+            <wp:extent cx="5334000" cy="5334000"/>
             <wp:effectExtent b="0" l="0" r="0" t="0"/>
-            <wp:docPr descr="Figure 3. Top row of figures show effect of management response in a system where hysteresis is considered. Bottom row shows effect of management without hysteresis. The left column is for a scenario where the goal is to flip the state from sp1 to sp2 dominating at equilibrium. The right column is for a scenario where the goal is to maintain the system in a state where sp1 dominates at equilibrium." title="" id="1" name="Picture"/>
+            <wp:docPr descr="Fig 2. Effect of hysteresis on either maintaining sp1 dominance (A&amp;C) or flipping to a state where sp 1 dominates (B&amp;D). This is described for systems with and without hysteresis. Green = sp1 &gt;sp2, red = sp2 &gt; sp1. Blue line marks boundary where sp1 &gt; sp2 by at least 100 individuals. This is shown as an exmaple of what a manager may care about, not just the sp1 is a little more abundant than sp2 but that the diffferent meets some minimum requirement." title="" id="1" name="Picture"/>
             <a:graphic>
               <a:graphicData uri="http://schemas.openxmlformats.org/drawingml/2006/picture">
                 <pic:pic>
                   <pic:nvPicPr>
-                    <pic:cNvPr descr="MultSpp_Q2_Hysteresis_and_Management_files/figure-docx/unnamed-chunk-4-1.png" id="0" name="Picture"/>
+                    <pic:cNvPr descr="MultSpp_Q2_Hysteresis_and_Management_files/figure-docx/unnamed-chunk-3-1.png" id="0" name="Picture"/>
                     <pic:cNvPicPr>
                       <a:picLocks noChangeArrowheads="1" noChangeAspect="1"/>
                     </pic:cNvPicPr>
                   </pic:nvPicPr>
                   <pic:blipFill>
-                    <a:blip r:embed="rId30"/>
+                    <a:blip r:embed="rId29"/>
                     <a:stretch>
                       <a:fillRect/>
                     </a:stretch>
@@ -1729,7 +1692,7 @@
                   <pic:spPr bwMode="auto">
                     <a:xfrm>
                       <a:off x="0" y="0"/>
-                      <a:ext cx="4620126" cy="3696101"/>
+                      <a:ext cx="5334000" cy="5334000"/>
                     </a:xfrm>
                     <a:prstGeom prst="rect">
                       <a:avLst/>
@@ -1753,7 +1716,44 @@
         <w:pStyle w:val="ImageCaption"/>
       </w:pPr>
       <w:r>
-        <w:t xml:space="preserve">Figure 3. Top row of figures show effect of management response in a system where hysteresis is considered. Bottom row shows effect of management without hysteresis. The left column is for a scenario where the goal is to flip the state from sp1 to sp2 dominating at equilibrium. The right column is for a scenario where the goal is to maintain the system in a state where sp1 dominates at equilibrium.</w:t>
+        <w:t xml:space="preserve">Fig 2. Effect of hysteresis on either maintaining sp1 dominance (A&amp;C) or flipping to a state where sp 1 dominates (B&amp;D). This is described for systems with and without hysteresis. Green = sp1 &gt;sp2, red = sp2 &gt; sp1. Blue line marks boundary where sp1 &gt; sp2 by at least 100 individuals. This is shown as an exmaple of what a manager may care about, not just the sp1 is a little more abundant than sp2 but that the diffferent meets some minimum requirement.</w:t>
+      </w:r>
+    </w:p>
+    <w:p>
+      <w:pPr>
+        <w:pStyle w:val="Heading3"/>
+      </w:pPr>
+      <w:bookmarkStart w:id="30" w:name="impact-of-managment-on-system-dyanmics"/>
+      <w:r>
+        <w:t xml:space="preserve">Impact of Managment on system dyanmics</w:t>
+      </w:r>
+      <w:bookmarkEnd w:id="30"/>
+    </w:p>
+    <w:p>
+      <w:pPr>
+        <w:pStyle w:val="Compact"/>
+        <w:numPr>
+          <w:numId w:val="1001"/>
+          <w:ilvl w:val="0"/>
+        </w:numPr>
+      </w:pPr>
+      <w:r>
+        <w:t xml:space="preserve">optimal strategy and magnitude</w:t>
+      </w:r>
+      <w:r>
+        <w:br/>
+      </w:r>
+    </w:p>
+    <w:p>
+      <w:pPr>
+        <w:pStyle w:val="Compact"/>
+        <w:numPr>
+          <w:numId w:val="1001"/>
+          <w:ilvl w:val="0"/>
+        </w:numPr>
+      </w:pPr>
+      <w:r>
+        <w:t xml:space="preserve">influence of hysteresis</w:t>
       </w:r>
     </w:p>
     <w:p>
@@ -1765,12 +1765,12 @@
           <wp:inline>
             <wp:extent cx="4620126" cy="3696101"/>
             <wp:effectExtent b="0" l="0" r="0" t="0"/>
-            <wp:docPr descr="Figure 4. Top panel shows a switch in dominant species in a scenario with no stocking. Bottom panel shows the effect of stocking at delaying the transition. For both model runs, no harvest just slow declines in refuge. Both species experience a decline in refuge availability but for sp1 the decline is more significant while sp2 experiences less of a decline." title="" id="1" name="Picture"/>
+            <wp:docPr descr="Figure 3. Top row of figures show effect of management response in a system where hysteresis is considered. Bottom row shows effect of management without hysteresis. The left column is for a scenario where the goal is to flip the state from sp1 to sp2 dominating at equilibrium. The right column is for a scenario where the goal is to maintain the system in a state where sp1 dominates at equilibrium." title="" id="1" name="Picture"/>
             <a:graphic>
               <a:graphicData uri="http://schemas.openxmlformats.org/drawingml/2006/picture">
                 <pic:pic>
                   <pic:nvPicPr>
-                    <pic:cNvPr descr="MultSpp_Q2_Hysteresis_and_Management_files/figure-docx/unnamed-chunk-5-1.png" id="0" name="Picture"/>
+                    <pic:cNvPr descr="MultSpp_Q2_Hysteresis_and_Management_files/figure-docx/unnamed-chunk-4-1.png" id="0" name="Picture"/>
                     <pic:cNvPicPr>
                       <a:picLocks noChangeArrowheads="1" noChangeAspect="1"/>
                     </pic:cNvPicPr>
@@ -1808,25 +1808,7 @@
         <w:pStyle w:val="ImageCaption"/>
       </w:pPr>
       <w:r>
-        <w:t xml:space="preserve">Figure 4. Top panel shows a switch in dominant species in a scenario with no stocking. Bottom panel shows the effect of stocking at delaying the transition. For both model runs, no harvest just slow declines in refuge. Both species experience a decline in refuge availability but for sp1 the decline is more significant while sp2 experiences less of a decline.</w:t>
-      </w:r>
-    </w:p>
-    <w:p>
-      <w:pPr>
-        <w:pStyle w:val="Heading3"/>
-      </w:pPr>
-      <w:bookmarkStart w:id="32" w:name="X2bb03a3b090cfc3da89126fcac5f2e099357bff"/>
-      <w:r>
-        <w:t xml:space="preserve">Optimal Strategies/management and stocking</w:t>
-      </w:r>
-      <w:bookmarkEnd w:id="32"/>
-    </w:p>
-    <w:p>
-      <w:pPr>
-        <w:pStyle w:val="FirstParagraph"/>
-      </w:pPr>
-      <w:r>
-        <w:t xml:space="preserve">When we model the combination of stocking and harvest control on the system, we find evidence that taking into account the hysteretic behavior of these systems dramatically alters what management actions are necessary to either keep a system in a desired state (Fig 2. a &amp; c) or flip a system into a desirable state (Fig 2. b &amp; d).</w:t>
+        <w:t xml:space="preserve">Figure 3. Top row of figures show effect of management response in a system where hysteresis is considered. Bottom row shows effect of management without hysteresis. The left column is for a scenario where the goal is to flip the state from sp1 to sp2 dominating at equilibrium. The right column is for a scenario where the goal is to maintain the system in a state where sp1 dominates at equilibrium.</w:t>
       </w:r>
     </w:p>
     <w:p>
@@ -1838,18 +1820,18 @@
           <wp:inline>
             <wp:extent cx="4620126" cy="3696101"/>
             <wp:effectExtent b="0" l="0" r="0" t="0"/>
-            <wp:docPr descr="Figure X. System dynamics over a range of management interventions, including both stocking and harvest. Solid lines indicate no stocking, long dashes indicate stocking of species 1, short dashes indicate stocking of species 2." title="" id="1" name="Picture"/>
+            <wp:docPr descr="Figure 4. Top panel shows a switch in dominant species in a scenario with no stocking. Bottom panel shows the effect of stocking at delaying the transition. For both model runs, no harvest just slow declines in refuge. Both species experience a decline in refuge availability but for sp1 the decline is more significant while sp2 experiences less of a decline." title="" id="1" name="Picture"/>
             <a:graphic>
               <a:graphicData uri="http://schemas.openxmlformats.org/drawingml/2006/picture">
                 <pic:pic>
                   <pic:nvPicPr>
-                    <pic:cNvPr descr="MultSpp_Q2_Hysteresis_and_Management_files/figure-docx/unnamed-chunk-6-1.png" id="0" name="Picture"/>
+                    <pic:cNvPr descr="MultSpp_Q2_Hysteresis_and_Management_files/figure-docx/unnamed-chunk-5-1.png" id="0" name="Picture"/>
                     <pic:cNvPicPr>
                       <a:picLocks noChangeArrowheads="1" noChangeAspect="1"/>
                     </pic:cNvPicPr>
                   </pic:nvPicPr>
                   <pic:blipFill>
-                    <a:blip r:embed="rId33"/>
+                    <a:blip r:embed="rId32"/>
                     <a:stretch>
                       <a:fillRect/>
                     </a:stretch>
@@ -1881,211 +1863,26 @@
         <w:pStyle w:val="ImageCaption"/>
       </w:pPr>
       <w:r>
-        <w:t xml:space="preserve">Figure X. System dynamics over a range of management interventions, including both stocking and harvest. Solid lines indicate no stocking, long dashes indicate stocking of species 1, short dashes indicate stocking of species 2.</w:t>
-      </w:r>
-    </w:p>
-    <w:p>
-      <w:pPr>
-        <w:pStyle w:val="Heading1"/>
-      </w:pPr>
-      <w:bookmarkStart w:id="34" w:name="discussion"/>
-      <w:r>
-        <w:t xml:space="preserve">Discussion</w:t>
-      </w:r>
-      <w:bookmarkEnd w:id="34"/>
+        <w:t xml:space="preserve">Figure 4. Top panel shows a switch in dominant species in a scenario with no stocking. Bottom panel shows the effect of stocking at delaying the transition. For both model runs, no harvest just slow declines in refuge. Both species experience a decline in refuge availability but for sp1 the decline is more significant while sp2 experiences less of a decline.</w:t>
+      </w:r>
+    </w:p>
+    <w:p>
+      <w:pPr>
+        <w:pStyle w:val="Heading3"/>
+      </w:pPr>
+      <w:bookmarkStart w:id="33" w:name="X2bb03a3b090cfc3da89126fcac5f2e099357bff"/>
+      <w:r>
+        <w:t xml:space="preserve">Optimal Strategies/management and stocking</w:t>
+      </w:r>
+      <w:bookmarkEnd w:id="33"/>
     </w:p>
     <w:p>
       <w:pPr>
         <w:pStyle w:val="FirstParagraph"/>
       </w:pPr>
       <w:r>
-        <w:t xml:space="preserve">Here, we found evidence that the hysteretic behavior that characterizes the transition between states plays an important role in determining what level of management action is necessary to acheive a manager’s goals. Our models which include and exclude hysteresis generally show that when we assme those dynamics are absent from the system we will underestimate the magnitude of action necessary to either maintain or flip a system. These results highlight the importance of understanding the ecological interactions of fishes in a multispecies fishery. Further, our results indicate the importance of ecosystem-based multi-species management in systems where multiple species are targeted by recreational anglers.</w:t>
-      </w:r>
-    </w:p>
-    <w:p>
-      <w:pPr>
-        <w:pStyle w:val="BodyText"/>
-      </w:pPr>
-      <w:r>
-        <w:t xml:space="preserve">Impact of hysteresis in our model</w:t>
-      </w:r>
-      <w:r>
-        <w:br/>
-      </w:r>
-      <w:r>
-        <w:t xml:space="preserve">How timing of management and stocking are important factors to consider.</w:t>
-      </w:r>
-      <w:r>
-        <w:br/>
-      </w:r>
-      <w:r>
-        <w:t xml:space="preserve">extrapolate to freshwater fish dynamics</w:t>
-      </w:r>
-      <w:r>
-        <w:br/>
-      </w:r>
-      <w:r>
-        <w:t xml:space="preserve">* How our model is/is not a good representation of freshwater systems</w:t>
-      </w:r>
-      <w:r>
-        <w:t xml:space="preserve"> </w:t>
-      </w:r>
-      <w:r>
-        <w:t xml:space="preserve">+ Right now the parameter values, abundances, harvest and stocking rates, etc. are pretty abstract. We can still do more to ground this.</w:t>
-      </w:r>
-      <w:r>
-        <w:t xml:space="preserve"> </w:t>
-      </w:r>
-      <w:r>
-        <w:t xml:space="preserve">+ The effect of refuge on model dynamics isn’t as strong as the effect of stocking or harvesting, maybe we should’ve expected this?</w:t>
-      </w:r>
-      <w:r>
-        <w:t xml:space="preserve"> </w:t>
-      </w:r>
-      <w:r>
-        <w:t xml:space="preserve">* What is missing from our model.</w:t>
-      </w:r>
-      <w:r>
-        <w:br/>
-      </w:r>
-      <w:r>
-        <w:t xml:space="preserve">+ Fishing effort is controlled externally, it’s not responsive to changes in catch rate. It’s maybe not important to add in just to note that the model is set up this way (in q3 we change this and allow effort to respond to abundance within the model)</w:t>
-      </w:r>
-    </w:p>
-    <w:p>
-      <w:pPr>
-        <w:pStyle w:val="BodyText"/>
-      </w:pPr>
-      <w:r>
-        <w:t xml:space="preserve">Optimal Management Strategies</w:t>
-      </w:r>
-      <w:r>
-        <w:br/>
-      </w:r>
-      <w:r>
-        <w:t xml:space="preserve">* What did we learn from comparing stocking and controlling harvest?</w:t>
-      </w:r>
-      <w:r>
-        <w:br/>
-      </w:r>
-      <w:r>
-        <w:t xml:space="preserve">* Management implications - do we use models like this to identify</w:t>
-      </w:r>
-      <w:r>
-        <w:t xml:space="preserve"> </w:t>
-      </w:r>
-      <w:r>
-        <w:t xml:space="preserve">‘</w:t>
-      </w:r>
-      <w:r>
-        <w:t xml:space="preserve">Early Warning Signs</w:t>
-      </w:r>
-      <w:r>
-        <w:t xml:space="preserve">’</w:t>
-      </w:r>
-      <w:r>
-        <w:t xml:space="preserve"> </w:t>
-      </w:r>
-      <w:r>
-        <w:t xml:space="preserve">of potential regime shift?</w:t>
-      </w:r>
-      <w:r>
-        <w:t xml:space="preserve"> </w:t>
-      </w:r>
-      <w:r>
-        <w:t xml:space="preserve">(</w:t>
-      </w:r>
-      <w:r>
-        <w:rPr>
-          <w:b/>
-        </w:rPr>
-        <w:t xml:space="preserve">???</w:t>
-      </w:r>
-      <w:r>
-        <w:t xml:space="preserve">)</w:t>
-      </w:r>
-      <w:r>
-        <w:t xml:space="preserve">.</w:t>
-      </w:r>
-    </w:p>
-    <w:p>
-      <w:pPr>
-        <w:pStyle w:val="BodyText"/>
-      </w:pPr>
-      <w:r>
-        <w:t xml:space="preserve">How can this be used by managers</w:t>
-      </w:r>
-      <w:r>
-        <w:br/>
-      </w:r>
-      <w:r>
-        <w:t xml:space="preserve">* Strategies for maintaining a desired stable state</w:t>
-      </w:r>
-    </w:p>
-    <w:p>
-      <w:pPr>
-        <w:pStyle w:val="BodyText"/>
-      </w:pPr>
-      <w:r>
-        <w:t xml:space="preserve">Future work</w:t>
-      </w:r>
-      <w:r>
-        <w:br/>
-      </w:r>
-      <w:r>
-        <w:t xml:space="preserve">* Ground truth this model with empirical data</w:t>
-      </w:r>
-      <w:r>
-        <w:br/>
-      </w:r>
-      <w:r>
-        <w:t xml:space="preserve">* Think about how angler dynamics can impact fisheries outcomes</w:t>
-      </w:r>
-      <w:r>
-        <w:br/>
-      </w:r>
-      <w:r>
-        <w:rPr>
-          <w:i/>
-        </w:rPr>
-        <w:t xml:space="preserve">I’m just adding these to show that the need to understand these is there (and to put a plug for our other two papers)</w:t>
-      </w:r>
-      <w:r>
-        <w:br/>
-      </w:r>
-      <w:r>
-        <w:t xml:space="preserve">Conclusions</w:t>
-      </w:r>
-    </w:p>
-    <w:p>
-      <w:pPr>
-        <w:pStyle w:val="Heading1"/>
-      </w:pPr>
-      <w:bookmarkStart w:id="35" w:name="references"/>
-      <w:r>
-        <w:t xml:space="preserve">References</w:t>
-      </w:r>
-      <w:bookmarkEnd w:id="35"/>
-    </w:p>
-    <w:p>
-      <w:pPr>
-        <w:pStyle w:val="Heading1"/>
-      </w:pPr>
-      <w:bookmarkStart w:id="36" w:name="supplemental"/>
-      <w:r>
-        <w:t xml:space="preserve">Supplemental</w:t>
-      </w:r>
-      <w:bookmarkEnd w:id="36"/>
-    </w:p>
-    <w:p>
-      <w:pPr>
-        <w:pStyle w:val="Heading1"/>
-      </w:pPr>
-      <w:bookmarkStart w:id="37" w:name="figure-graveyard"/>
-      <w:r>
-        <w:t xml:space="preserve">Figure graveyard</w:t>
-      </w:r>
-      <w:bookmarkEnd w:id="37"/>
+        <w:t xml:space="preserve">When we model the combination of stocking and harvest control on the system, we find evidence that taking into account the hysteretic behavior of these systems dramatically alters what management actions are necessary to either keep a system in a desired state (Fig 2. a &amp; c) or flip a system into a desirable state (Fig 2. b &amp; d).</w:t>
+      </w:r>
     </w:p>
     <w:p>
       <w:pPr>
@@ -2096,18 +1893,18 @@
           <wp:inline>
             <wp:extent cx="4620126" cy="3696101"/>
             <wp:effectExtent b="0" l="0" r="0" t="0"/>
-            <wp:docPr descr="Figure 2. Temporal influence of management interventions. Intervention to stop harvest one year too late can allow for regime shift to undesired state" title="" id="1" name="Picture"/>
+            <wp:docPr descr="Figure X. System dynamics over a range of management interventions, including both stocking and harvest. Solid lines indicate no stocking, long dashes indicate stocking of species 1, short dashes indicate stocking of species 2." title="" id="1" name="Picture"/>
             <a:graphic>
               <a:graphicData uri="http://schemas.openxmlformats.org/drawingml/2006/picture">
                 <pic:pic>
                   <pic:nvPicPr>
-                    <pic:cNvPr descr="MultSpp_Q2_Hysteresis_and_Management_files/figure-docx/unnamed-chunk-7-1.png" id="0" name="Picture"/>
+                    <pic:cNvPr descr="MultSpp_Q2_Hysteresis_and_Management_files/figure-docx/unnamed-chunk-6-1.png" id="0" name="Picture"/>
                     <pic:cNvPicPr>
                       <a:picLocks noChangeArrowheads="1" noChangeAspect="1"/>
                     </pic:cNvPicPr>
                   </pic:nvPicPr>
                   <pic:blipFill>
-                    <a:blip r:embed="rId38"/>
+                    <a:blip r:embed="rId34"/>
                     <a:stretch>
                       <a:fillRect/>
                     </a:stretch>
@@ -2139,8 +1936,211 @@
         <w:pStyle w:val="ImageCaption"/>
       </w:pPr>
       <w:r>
-        <w:t xml:space="preserve">Figure 2. Temporal influence of management interventions. Intervention to stop harvest one year too late can allow for regime shift to undesired state</w:t>
-      </w:r>
+        <w:t xml:space="preserve">Figure X. System dynamics over a range of management interventions, including both stocking and harvest. Solid lines indicate no stocking, long dashes indicate stocking of species 1, short dashes indicate stocking of species 2.</w:t>
+      </w:r>
+    </w:p>
+    <w:p>
+      <w:pPr>
+        <w:pStyle w:val="Heading1"/>
+      </w:pPr>
+      <w:bookmarkStart w:id="35" w:name="discussion"/>
+      <w:r>
+        <w:t xml:space="preserve">Discussion</w:t>
+      </w:r>
+      <w:bookmarkEnd w:id="35"/>
+    </w:p>
+    <w:p>
+      <w:pPr>
+        <w:pStyle w:val="FirstParagraph"/>
+      </w:pPr>
+      <w:r>
+        <w:t xml:space="preserve">Here, we found evidence that the hysteretic behavior that characterizes the transition between states plays an important role in determining what level of management action is necessary to acheive a manager’s goals. Our models which include and exclude hysteresis generally show that when we assme those dynamics are absent from the system we will underestimate the magnitude of action necessary to either maintain or flip a system. These results highlight the importance of understanding the ecological interactions of fishes in a multispecies fishery. Further, our results indicate the importance of ecosystem-based multi-species management in systems where multiple species are targeted by recreational anglers.</w:t>
+      </w:r>
+    </w:p>
+    <w:p>
+      <w:pPr>
+        <w:pStyle w:val="BodyText"/>
+      </w:pPr>
+      <w:r>
+        <w:t xml:space="preserve">Impact of hysteresis in our model</w:t>
+      </w:r>
+      <w:r>
+        <w:br/>
+      </w:r>
+      <w:r>
+        <w:t xml:space="preserve">How timing of management and stocking are important factors to consider.</w:t>
+      </w:r>
+      <w:r>
+        <w:br/>
+      </w:r>
+      <w:r>
+        <w:t xml:space="preserve">extrapolate to freshwater fish dynamics</w:t>
+      </w:r>
+      <w:r>
+        <w:br/>
+      </w:r>
+      <w:r>
+        <w:t xml:space="preserve">* How our model is/is not a good representation of freshwater systems.</w:t>
+      </w:r>
+      <w:r>
+        <w:t xml:space="preserve"> </w:t>
+      </w:r>
+      <w:r>
+        <w:t xml:space="preserve">+ Right now the parameter values, abundances, harvest and stocking rates, etc. are pretty abstract. We can still do more to ground this.</w:t>
+      </w:r>
+      <w:r>
+        <w:t xml:space="preserve"> </w:t>
+      </w:r>
+      <w:r>
+        <w:t xml:space="preserve">+ The effect of refuge on model dynamics isn’t as strong as the effect of stocking or harvesting, maybe we should’ve expected this?</w:t>
+      </w:r>
+      <w:r>
+        <w:t xml:space="preserve"> </w:t>
+      </w:r>
+      <w:r>
+        <w:t xml:space="preserve">* What is missing from our model.</w:t>
+      </w:r>
+      <w:r>
+        <w:br/>
+      </w:r>
+      <w:r>
+        <w:t xml:space="preserve">+ Fishing effort is controlled externally, it’s not responsive to changes in catch rate. It’s maybe not important to add in just to note that the model is set up this way (in q3 we change this and allow effort to respond to abundance within the model)</w:t>
+      </w:r>
+    </w:p>
+    <w:p>
+      <w:pPr>
+        <w:pStyle w:val="BodyText"/>
+      </w:pPr>
+      <w:r>
+        <w:t xml:space="preserve">Optimal Management Strategies</w:t>
+      </w:r>
+      <w:r>
+        <w:br/>
+      </w:r>
+      <w:r>
+        <w:t xml:space="preserve">* What did we learn from comparing stocking and controlling harvest?</w:t>
+      </w:r>
+      <w:r>
+        <w:br/>
+      </w:r>
+      <w:r>
+        <w:t xml:space="preserve">* Management implications - do we use models like this to identify</w:t>
+      </w:r>
+      <w:r>
+        <w:t xml:space="preserve"> </w:t>
+      </w:r>
+      <w:r>
+        <w:t xml:space="preserve">‘</w:t>
+      </w:r>
+      <w:r>
+        <w:t xml:space="preserve">Early Warning Signs</w:t>
+      </w:r>
+      <w:r>
+        <w:t xml:space="preserve">’</w:t>
+      </w:r>
+      <w:r>
+        <w:t xml:space="preserve"> </w:t>
+      </w:r>
+      <w:r>
+        <w:t xml:space="preserve">of potential regime shift?</w:t>
+      </w:r>
+      <w:r>
+        <w:t xml:space="preserve"> </w:t>
+      </w:r>
+      <w:r>
+        <w:t xml:space="preserve">(</w:t>
+      </w:r>
+      <w:r>
+        <w:rPr>
+          <w:b/>
+        </w:rPr>
+        <w:t xml:space="preserve">???</w:t>
+      </w:r>
+      <w:r>
+        <w:t xml:space="preserve">)</w:t>
+      </w:r>
+      <w:r>
+        <w:t xml:space="preserve">.</w:t>
+      </w:r>
+    </w:p>
+    <w:p>
+      <w:pPr>
+        <w:pStyle w:val="BodyText"/>
+      </w:pPr>
+      <w:r>
+        <w:t xml:space="preserve">How can this be used by managers</w:t>
+      </w:r>
+      <w:r>
+        <w:br/>
+      </w:r>
+      <w:r>
+        <w:t xml:space="preserve">* Strategies for maintaining a desired stable state</w:t>
+      </w:r>
+    </w:p>
+    <w:p>
+      <w:pPr>
+        <w:pStyle w:val="BodyText"/>
+      </w:pPr>
+      <w:r>
+        <w:t xml:space="preserve">Future work</w:t>
+      </w:r>
+      <w:r>
+        <w:br/>
+      </w:r>
+      <w:r>
+        <w:t xml:space="preserve">* Ground truth this model with empirical data</w:t>
+      </w:r>
+      <w:r>
+        <w:br/>
+      </w:r>
+      <w:r>
+        <w:t xml:space="preserve">* Think about how angler dynamics can impact fisheries outcomes</w:t>
+      </w:r>
+      <w:r>
+        <w:br/>
+      </w:r>
+      <w:r>
+        <w:rPr>
+          <w:i/>
+        </w:rPr>
+        <w:t xml:space="preserve">I’m just adding these to show that the need to understand these is there (and to put a plug for our other two papers)</w:t>
+      </w:r>
+      <w:r>
+        <w:br/>
+      </w:r>
+      <w:r>
+        <w:t xml:space="preserve">Conclusions</w:t>
+      </w:r>
+    </w:p>
+    <w:p>
+      <w:pPr>
+        <w:pStyle w:val="Heading1"/>
+      </w:pPr>
+      <w:bookmarkStart w:id="36" w:name="references"/>
+      <w:r>
+        <w:t xml:space="preserve">References</w:t>
+      </w:r>
+      <w:bookmarkEnd w:id="36"/>
+    </w:p>
+    <w:p>
+      <w:pPr>
+        <w:pStyle w:val="Heading1"/>
+      </w:pPr>
+      <w:bookmarkStart w:id="37" w:name="supplemental"/>
+      <w:r>
+        <w:t xml:space="preserve">Supplemental</w:t>
+      </w:r>
+      <w:bookmarkEnd w:id="37"/>
+    </w:p>
+    <w:p>
+      <w:pPr>
+        <w:pStyle w:val="Heading1"/>
+      </w:pPr>
+      <w:bookmarkStart w:id="38" w:name="figure-graveyard"/>
+      <w:r>
+        <w:t xml:space="preserve">Figure graveyard</w:t>
+      </w:r>
+      <w:bookmarkEnd w:id="38"/>
     </w:p>
     <w:p>
       <w:pPr>
@@ -2151,12 +2151,12 @@
           <wp:inline>
             <wp:extent cx="4620126" cy="3696101"/>
             <wp:effectExtent b="0" l="0" r="0" t="0"/>
-            <wp:docPr descr="Figure 3. Effect of stocking at different harvest rates. (a) with hysteresis, (b) without hysteresis" title="" id="1" name="Picture"/>
+            <wp:docPr descr="Figure 2. Temporal influence of management interventions. Intervention to stop harvest one year too late can allow for regime shift to undesired state" title="" id="1" name="Picture"/>
             <a:graphic>
               <a:graphicData uri="http://schemas.openxmlformats.org/drawingml/2006/picture">
                 <pic:pic>
                   <pic:nvPicPr>
-                    <pic:cNvPr descr="MultSpp_Q2_Hysteresis_and_Management_files/figure-docx/cache==TRUE-1.png" id="0" name="Picture"/>
+                    <pic:cNvPr descr="MultSpp_Q2_Hysteresis_and_Management_files/figure-docx/unnamed-chunk-7-1.png" id="0" name="Picture"/>
                     <pic:cNvPicPr>
                       <a:picLocks noChangeArrowheads="1" noChangeAspect="1"/>
                     </pic:cNvPicPr>
@@ -2194,7 +2194,7 @@
         <w:pStyle w:val="ImageCaption"/>
       </w:pPr>
       <w:r>
-        <w:t xml:space="preserve">Figure 3. Effect of stocking at different harvest rates. (a) with hysteresis, (b) without hysteresis</w:t>
+        <w:t xml:space="preserve">Figure 2. Temporal influence of management interventions. Intervention to stop harvest one year too late can allow for regime shift to undesired state</w:t>
       </w:r>
     </w:p>
     <w:p>
@@ -2206,12 +2206,12 @@
           <wp:inline>
             <wp:extent cx="4620126" cy="3696101"/>
             <wp:effectExtent b="0" l="0" r="0" t="0"/>
-            <wp:docPr descr="Figure 1. Basic model behavior. When species are equal in all interactions, alternate stable states can be produced by through harvest. The stable state will depend on the combination of harvest rate and the species with the higher initial abundance." title="" id="1" name="Picture"/>
+            <wp:docPr descr="Figure 3. Effect of stocking at different harvest rates. (a) with hysteresis, (b) without hysteresis" title="" id="1" name="Picture"/>
             <a:graphic>
               <a:graphicData uri="http://schemas.openxmlformats.org/drawingml/2006/picture">
                 <pic:pic>
                   <pic:nvPicPr>
-                    <pic:cNvPr descr="MultSpp_Q2_Hysteresis_and_Management_files/figure-docx/unnamed-chunk-8-1.png" id="0" name="Picture"/>
+                    <pic:cNvPr descr="MultSpp_Q2_Hysteresis_and_Management_files/figure-docx/cache==TRUE-1.png" id="0" name="Picture"/>
                     <pic:cNvPicPr>
                       <a:picLocks noChangeArrowheads="1" noChangeAspect="1"/>
                     </pic:cNvPicPr>
@@ -2249,11 +2249,66 @@
         <w:pStyle w:val="ImageCaption"/>
       </w:pPr>
       <w:r>
+        <w:t xml:space="preserve">Figure 3. Effect of stocking at different harvest rates. (a) with hysteresis, (b) without hysteresis</w:t>
+      </w:r>
+    </w:p>
+    <w:p>
+      <w:pPr>
+        <w:pStyle w:val="CaptionedFigure"/>
+      </w:pPr>
+      <w:r>
+        <w:drawing>
+          <wp:inline>
+            <wp:extent cx="4620126" cy="3696101"/>
+            <wp:effectExtent b="0" l="0" r="0" t="0"/>
+            <wp:docPr descr="Figure 1. Basic model behavior. When species are equal in all interactions, alternate stable states can be produced by through harvest. The stable state will depend on the combination of harvest rate and the species with the higher initial abundance." title="" id="1" name="Picture"/>
+            <a:graphic>
+              <a:graphicData uri="http://schemas.openxmlformats.org/drawingml/2006/picture">
+                <pic:pic>
+                  <pic:nvPicPr>
+                    <pic:cNvPr descr="MultSpp_Q2_Hysteresis_and_Management_files/figure-docx/unnamed-chunk-8-1.png" id="0" name="Picture"/>
+                    <pic:cNvPicPr>
+                      <a:picLocks noChangeArrowheads="1" noChangeAspect="1"/>
+                    </pic:cNvPicPr>
+                  </pic:nvPicPr>
+                  <pic:blipFill>
+                    <a:blip r:embed="rId41"/>
+                    <a:stretch>
+                      <a:fillRect/>
+                    </a:stretch>
+                  </pic:blipFill>
+                  <pic:spPr bwMode="auto">
+                    <a:xfrm>
+                      <a:off x="0" y="0"/>
+                      <a:ext cx="4620126" cy="3696101"/>
+                    </a:xfrm>
+                    <a:prstGeom prst="rect">
+                      <a:avLst/>
+                    </a:prstGeom>
+                    <a:noFill/>
+                    <a:ln w="9525">
+                      <a:noFill/>
+                      <a:headEnd/>
+                      <a:tailEnd/>
+                    </a:ln>
+                  </pic:spPr>
+                </pic:pic>
+              </a:graphicData>
+            </a:graphic>
+          </wp:inline>
+        </w:drawing>
+      </w:r>
+    </w:p>
+    <w:p>
+      <w:pPr>
+        <w:pStyle w:val="ImageCaption"/>
+      </w:pPr>
+      <w:r>
         <w:t xml:space="preserve">Figure 1. Basic model behavior. When species are equal in all interactions, alternate stable states can be produced by through harvest. The stable state will depend on the combination of harvest rate and the species with the higher initial abundance.</w:t>
       </w:r>
     </w:p>
-    <w:bookmarkStart w:id="61" w:name="refs"/>
-    <w:bookmarkStart w:id="42" w:name="ref-biggs2009"/>
+    <w:bookmarkStart w:id="62" w:name="refs"/>
+    <w:bookmarkStart w:id="43" w:name="ref-biggs2009"/>
     <w:p>
       <w:pPr>
         <w:pStyle w:val="Bibliography"/>
@@ -2279,7 +2334,7 @@
       <w:r>
         <w:t xml:space="preserve"> </w:t>
       </w:r>
-      <w:hyperlink r:id="rId41">
+      <w:hyperlink r:id="rId42">
         <w:r>
           <w:rPr>
             <w:rStyle w:val="Hyperlink"/>
@@ -2291,8 +2346,8 @@
         <w:t xml:space="preserve">.</w:t>
       </w:r>
     </w:p>
-    <w:bookmarkEnd w:id="42"/>
-    <w:bookmarkStart w:id="44" w:name="ref-blackwood2012"/>
+    <w:bookmarkEnd w:id="43"/>
+    <w:bookmarkStart w:id="45" w:name="ref-blackwood2012"/>
     <w:p>
       <w:pPr>
         <w:pStyle w:val="Bibliography"/>
@@ -2318,7 +2373,7 @@
       <w:r>
         <w:t xml:space="preserve"> </w:t>
       </w:r>
-      <w:hyperlink r:id="rId43">
+      <w:hyperlink r:id="rId44">
         <w:r>
           <w:rPr>
             <w:rStyle w:val="Hyperlink"/>
@@ -2330,8 +2385,8 @@
         <w:t xml:space="preserve">.</w:t>
       </w:r>
     </w:p>
-    <w:bookmarkEnd w:id="44"/>
-    <w:bookmarkStart w:id="46" w:name="ref-crowder2008"/>
+    <w:bookmarkEnd w:id="45"/>
+    <w:bookmarkStart w:id="47" w:name="ref-crowder2008"/>
     <w:p>
       <w:pPr>
         <w:pStyle w:val="Bibliography"/>
@@ -2357,7 +2412,7 @@
       <w:r>
         <w:t xml:space="preserve"> </w:t>
       </w:r>
-      <w:hyperlink r:id="rId45">
+      <w:hyperlink r:id="rId46">
         <w:r>
           <w:rPr>
             <w:rStyle w:val="Hyperlink"/>
@@ -2369,8 +2424,8 @@
         <w:t xml:space="preserve">.</w:t>
       </w:r>
     </w:p>
-    <w:bookmarkEnd w:id="46"/>
-    <w:bookmarkStart w:id="48" w:name="ref-essington2015"/>
+    <w:bookmarkEnd w:id="47"/>
+    <w:bookmarkStart w:id="49" w:name="ref-essington2015"/>
     <w:p>
       <w:pPr>
         <w:pStyle w:val="Bibliography"/>
@@ -2396,7 +2451,7 @@
       <w:r>
         <w:t xml:space="preserve"> </w:t>
       </w:r>
-      <w:hyperlink r:id="rId47">
+      <w:hyperlink r:id="rId48">
         <w:r>
           <w:rPr>
             <w:rStyle w:val="Hyperlink"/>
@@ -2408,8 +2463,8 @@
         <w:t xml:space="preserve">.</w:t>
       </w:r>
     </w:p>
-    <w:bookmarkEnd w:id="48"/>
-    <w:bookmarkStart w:id="50" w:name="ref-liu2015"/>
+    <w:bookmarkEnd w:id="49"/>
+    <w:bookmarkStart w:id="51" w:name="ref-liu2015"/>
     <w:p>
       <w:pPr>
         <w:pStyle w:val="Bibliography"/>
@@ -2432,7 +2487,7 @@
       <w:r>
         <w:t xml:space="preserve"> </w:t>
       </w:r>
-      <w:hyperlink r:id="rId49">
+      <w:hyperlink r:id="rId50">
         <w:r>
           <w:rPr>
             <w:rStyle w:val="Hyperlink"/>
@@ -2444,8 +2499,8 @@
         <w:t xml:space="preserve">.</w:t>
       </w:r>
     </w:p>
-    <w:bookmarkEnd w:id="50"/>
-    <w:bookmarkStart w:id="52" w:name="ref-oken2016"/>
+    <w:bookmarkEnd w:id="51"/>
+    <w:bookmarkStart w:id="53" w:name="ref-oken2016"/>
     <w:p>
       <w:pPr>
         <w:pStyle w:val="Bibliography"/>
@@ -2471,7 +2526,7 @@
       <w:r>
         <w:t xml:space="preserve"> </w:t>
       </w:r>
-      <w:hyperlink r:id="rId51">
+      <w:hyperlink r:id="rId52">
         <w:r>
           <w:rPr>
             <w:rStyle w:val="Hyperlink"/>
@@ -2483,8 +2538,8 @@
         <w:t xml:space="preserve">.</w:t>
       </w:r>
     </w:p>
-    <w:bookmarkEnd w:id="52"/>
-    <w:bookmarkStart w:id="54" w:name="ref-pine2009"/>
+    <w:bookmarkEnd w:id="53"/>
+    <w:bookmarkStart w:id="55" w:name="ref-pine2009"/>
     <w:p>
       <w:pPr>
         <w:pStyle w:val="Bibliography"/>
@@ -2510,7 +2565,7 @@
       <w:r>
         <w:t xml:space="preserve"> </w:t>
       </w:r>
-      <w:hyperlink r:id="rId53">
+      <w:hyperlink r:id="rId54">
         <w:r>
           <w:rPr>
             <w:rStyle w:val="Hyperlink"/>
@@ -2522,8 +2577,8 @@
         <w:t xml:space="preserve">.</w:t>
       </w:r>
     </w:p>
-    <w:bookmarkEnd w:id="54"/>
-    <w:bookmarkStart w:id="56" w:name="ref-rothschild2004"/>
+    <w:bookmarkEnd w:id="55"/>
+    <w:bookmarkStart w:id="57" w:name="ref-rothschild2004"/>
     <w:p>
       <w:pPr>
         <w:pStyle w:val="Bibliography"/>
@@ -2546,7 +2601,7 @@
       <w:r>
         <w:t xml:space="preserve"> </w:t>
       </w:r>
-      <w:hyperlink r:id="rId55">
+      <w:hyperlink r:id="rId56">
         <w:r>
           <w:rPr>
             <w:rStyle w:val="Hyperlink"/>
@@ -2558,8 +2613,8 @@
         <w:t xml:space="preserve">.</w:t>
       </w:r>
     </w:p>
-    <w:bookmarkEnd w:id="56"/>
-    <w:bookmarkStart w:id="58" w:name="ref-steele1996"/>
+    <w:bookmarkEnd w:id="57"/>
+    <w:bookmarkStart w:id="59" w:name="ref-steele1996"/>
     <w:p>
       <w:pPr>
         <w:pStyle w:val="Bibliography"/>
@@ -2585,7 +2640,7 @@
       <w:r>
         <w:t xml:space="preserve"> </w:t>
       </w:r>
-      <w:hyperlink r:id="rId57">
+      <w:hyperlink r:id="rId58">
         <w:r>
           <w:rPr>
             <w:rStyle w:val="Hyperlink"/>
@@ -2597,8 +2652,8 @@
         <w:t xml:space="preserve">.</w:t>
       </w:r>
     </w:p>
-    <w:bookmarkEnd w:id="58"/>
-    <w:bookmarkStart w:id="60" w:name="ref-walters2001"/>
+    <w:bookmarkEnd w:id="59"/>
+    <w:bookmarkStart w:id="61" w:name="ref-walters2001"/>
     <w:p>
       <w:pPr>
         <w:pStyle w:val="Bibliography"/>
@@ -2624,7 +2679,7 @@
       <w:r>
         <w:t xml:space="preserve"> </w:t>
       </w:r>
-      <w:hyperlink r:id="rId59">
+      <w:hyperlink r:id="rId60">
         <w:r>
           <w:rPr>
             <w:rStyle w:val="Hyperlink"/>
@@ -2636,8 +2691,8 @@
         <w:t xml:space="preserve">.</w:t>
       </w:r>
     </w:p>
-    <w:bookmarkEnd w:id="60"/>
     <w:bookmarkEnd w:id="61"/>
+    <w:bookmarkEnd w:id="62"/>
     <w:sectPr/>
   </w:body>
 </w:document>

</xml_diff>

<commit_message>
Chels - formatted draft.
</commit_message>
<xml_diff>
--- a/MultSpp_Q2_Hysteresis_and_Management.docx
+++ b/MultSpp_Q2_Hysteresis_and_Management.docx
@@ -72,24 +72,14 @@
       <w:pPr>
         <w:pStyle w:val="Heading1"/>
       </w:pPr>
-      <w:bookmarkStart w:id="20" w:name="abstract"/>
-      <w:r>
-        <w:t xml:space="preserve">Abstract</w:t>
+      <w:bookmarkStart w:id="20" w:name="introduction"/>
+      <w:r>
+        <w:t xml:space="preserve">Introduction</w:t>
       </w:r>
       <w:bookmarkEnd w:id="20"/>
     </w:p>
     <w:p>
       <w:pPr>
-        <w:pStyle w:val="Heading1"/>
-      </w:pPr>
-      <w:bookmarkStart w:id="21" w:name="introduction"/>
-      <w:r>
-        <w:t xml:space="preserve">Introduction</w:t>
-      </w:r>
-      <w:bookmarkEnd w:id="21"/>
-    </w:p>
-    <w:p>
-      <w:pPr>
         <w:pStyle w:val="FirstParagraph"/>
       </w:pPr>
       <w:r>
@@ -99,52 +89,96 @@
         <w:t xml:space="preserve"> </w:t>
       </w:r>
       <w:r>
-        <w:t xml:space="preserve">(</w:t>
+        <w:t xml:space="preserve">(Curry, Brady, and Morgan 2003)</w:t>
+      </w:r>
+      <w:r>
+        <w:t xml:space="preserve">. In recognition of the impact anglers have on freshwater fish communities, ecosystem-based management, adaptive management, and safe operating spaces have all been invoked in an effort to better manage freshwater resources. In order to successfully manage fish populations, management must account for the intricate dyanmics of multiple species that are targeted in recretaional fishing</w:t>
+      </w:r>
+      <w:r>
+        <w:t xml:space="preserve"> </w:t>
+      </w:r>
+      <w:r>
+        <w:t xml:space="preserve">(Johnston, Arlinghaus, and Dieckmann 2013)</w:t>
+      </w:r>
+      <w:r>
+        <w:t xml:space="preserve">. A central theme of these strategies is a holistic view of the ecosystems we manage and a rejection of single species management strategies applied broadly in favor of flexibility that allows managers to consider the full context of the systems they work in and tailor their actions appropriately</w:t>
+      </w:r>
+      <w:r>
+        <w:t xml:space="preserve"> </w:t>
+      </w:r>
+      <w:r>
+        <w:t xml:space="preserve">(Collie et al. 2016)</w:t>
+      </w:r>
+      <w:r>
+        <w:t xml:space="preserve">.</w:t>
+      </w:r>
+    </w:p>
+    <w:p>
+      <w:pPr>
+        <w:pStyle w:val="BodyText"/>
+      </w:pPr>
+      <w:r>
+        <w:t xml:space="preserve">Regime shifts are likely to have drastic impacts on aquatic systems and the recreational fisheries that rely on these systems. Increasingly, efforts have been made to incorporate ecosystem states and regime shifts into fisheries management</w:t>
+      </w:r>
+      <w:r>
+        <w:t xml:space="preserve"> </w:t>
+      </w:r>
+      <w:r>
+        <w:t xml:space="preserve">(King, McFarlane, and Punt 2015)</w:t>
+      </w:r>
+      <w:r>
+        <w:t xml:space="preserve">. Current work to incorporate ecosystem-based management has focused on ecosystem change, such as climate change, and management strategies to maintain stable states of a system in light of ecosystem change</w:t>
+      </w:r>
+      <w:r>
+        <w:t xml:space="preserve"> </w:t>
+      </w:r>
+      <w:r>
+        <w:t xml:space="preserve">(Liu et al. 2015)</w:t>
+      </w:r>
+      <w:r>
+        <w:t xml:space="preserve">. Management of ecologically driven regime shifts tend to focus on identifying the underlying cause of change, and, in many cases, adapting to those changes</w:t>
+      </w:r>
+      <w:r>
+        <w:t xml:space="preserve"> </w:t>
       </w:r>
       <w:r>
         <w:rPr>
           <w:b/>
         </w:rPr>
-        <w:t xml:space="preserve">???</w:t>
-      </w:r>
-      <w:r>
-        <w:t xml:space="preserve">)</w:t>
-      </w:r>
-      <w:r>
-        <w:t xml:space="preserve">. In recognition of the impact anglers have on freshwater fish communities, ecosystem-based management, adaptive management, and safe operating spaces have all been invoked in an effort to better manage freshwater resources. In order to successfully manage fish populations, management must account for the intricate dyanmics of multiple species that are targeted in recretaional fishing</w:t>
-      </w:r>
-      <w:r>
-        <w:t xml:space="preserve"> </w:t>
-      </w:r>
-      <w:r>
-        <w:t xml:space="preserve">(</w:t>
+        <w:t xml:space="preserve">(citation)</w:t>
+      </w:r>
+      <w:r>
+        <w:t xml:space="preserve"> </w:t>
+      </w:r>
+      <w:r>
+        <w:t xml:space="preserve">or mitigating the effects of those changes through increased systemic resilience</w:t>
+      </w:r>
+      <w:r>
+        <w:t xml:space="preserve"> </w:t>
       </w:r>
       <w:r>
         <w:rPr>
           <w:b/>
         </w:rPr>
-        <w:t xml:space="preserve">???</w:t>
-      </w:r>
-      <w:r>
-        <w:t xml:space="preserve">)</w:t>
-      </w:r>
-      <w:r>
-        <w:t xml:space="preserve">. A central theme of these strategies is a holistic view of the ecosystems we manage and a rejection of single species management strategies applied broadly in favor of flexibility that allows managers to consider the full context of the systems they work in and tailor their actions appropriately</w:t>
-      </w:r>
-      <w:r>
-        <w:t xml:space="preserve"> </w:t>
-      </w:r>
-      <w:r>
-        <w:t xml:space="preserve">(</w:t>
-      </w:r>
-      <w:r>
-        <w:rPr>
-          <w:b/>
-        </w:rPr>
-        <w:t xml:space="preserve">???</w:t>
-      </w:r>
-      <w:r>
-        <w:t xml:space="preserve">)</w:t>
+        <w:t xml:space="preserve">(citation)</w:t>
+      </w:r>
+      <w:r>
+        <w:t xml:space="preserve">. While increased resilience has been shown to decrease the likelihood of rapid shifts in the stable state of a system</w:t>
+      </w:r>
+      <w:r>
+        <w:t xml:space="preserve"> </w:t>
+      </w:r>
+      <w:r>
+        <w:t xml:space="preserve">(Scheffer et al. 2001)</w:t>
+      </w:r>
+      <w:r>
+        <w:t xml:space="preserve">, many of these regime shifts are initiated by drivers that are not ecologically-driven. One such driver, harvest driven regime shifts, are of particular interest in fisheries systems</w:t>
+      </w:r>
+      <w:r>
+        <w:t xml:space="preserve"> </w:t>
+      </w:r>
+      <w:r>
+        <w:t xml:space="preserve">(Steele 1996; Rothschild and Shannon 2004)</w:t>
       </w:r>
       <w:r>
         <w:t xml:space="preserve">.</w:t>
@@ -155,142 +189,53 @@
         <w:pStyle w:val="BodyText"/>
       </w:pPr>
       <w:r>
-        <w:t xml:space="preserve">Regime shifts are likely to have drastic impacts on aquatic systems and the recreational fisheries that rely on these systems. Increasingly, efforts have been made to incorporate ecosystem states and regime shifts into fisheries management</w:t>
-      </w:r>
-      <w:r>
-        <w:t xml:space="preserve"> </w:t>
-      </w:r>
-      <w:r>
-        <w:t xml:space="preserve">(</w:t>
-      </w:r>
-      <w:r>
-        <w:rPr>
-          <w:b/>
-        </w:rPr>
-        <w:t xml:space="preserve">???</w:t>
-      </w:r>
-      <w:r>
-        <w:t xml:space="preserve">)</w:t>
-      </w:r>
-      <w:r>
-        <w:t xml:space="preserve">. Current work to incorporate ecosystem-based management has focused on ecosystem change, such as climate change, and management strategies to maintain stable states of a system in light of ecosystem change</w:t>
-      </w:r>
-      <w:r>
-        <w:t xml:space="preserve"> </w:t>
-      </w:r>
-      <w:r>
-        <w:t xml:space="preserve">(Liu et al. 2015)</w:t>
-      </w:r>
-      <w:r>
-        <w:t xml:space="preserve">. Management of ecologically driven regime shifts tend to focus on identifying the underlying cause of change, and, in many cases, adapting to those changes</w:t>
-      </w:r>
-      <w:r>
-        <w:t xml:space="preserve"> </w:t>
-      </w:r>
-      <w:r>
-        <w:rPr>
-          <w:b/>
-        </w:rPr>
-        <w:t xml:space="preserve">citation</w:t>
-      </w:r>
-      <w:r>
-        <w:t xml:space="preserve"> </w:t>
-      </w:r>
-      <w:r>
-        <w:t xml:space="preserve">or mitigating the effects of those changes through increased systemic resilience</w:t>
-      </w:r>
-      <w:r>
-        <w:t xml:space="preserve"> </w:t>
-      </w:r>
-      <w:r>
-        <w:rPr>
-          <w:b/>
-        </w:rPr>
-        <w:t xml:space="preserve">citation</w:t>
-      </w:r>
-      <w:r>
-        <w:t xml:space="preserve">. While increased resilience has been shown to decrease the likelihood of rapid shifts in the stable state of a system</w:t>
-      </w:r>
-      <w:r>
-        <w:t xml:space="preserve"> </w:t>
-      </w:r>
-      <w:r>
-        <w:t xml:space="preserve">(</w:t>
-      </w:r>
-      <w:r>
-        <w:rPr>
-          <w:b/>
-        </w:rPr>
-        <w:t xml:space="preserve">???</w:t>
-      </w:r>
-      <w:r>
-        <w:t xml:space="preserve">)</w:t>
-      </w:r>
-      <w:r>
-        <w:t xml:space="preserve">, many of these regime shifts are initiated by drivers that are not ecologically-driven. One such driver, harvest driven regime shifts, are of particular interest in fisheries systems</w:t>
-      </w:r>
-      <w:r>
-        <w:t xml:space="preserve"> </w:t>
-      </w:r>
-      <w:r>
-        <w:t xml:space="preserve">(Steele 1996; Rothschild and Shannon 2004)</w:t>
+        <w:t xml:space="preserve">Harvest driven regime shifts in fisheries have been studied in commercial and marine fisheries when ecosystem-based management has been implemented</w:t>
+      </w:r>
+      <w:r>
+        <w:t xml:space="preserve"> </w:t>
+      </w:r>
+      <w:r>
+        <w:t xml:space="preserve">(Oken and Essington 2016; Essington et al. 2015)</w:t>
+      </w:r>
+      <w:r>
+        <w:t xml:space="preserve">. The recognition of the role interspecific interaction between species, and the hysteretic behavior that follows, has helped foster the adoption of ecosystem-based management</w:t>
+      </w:r>
+      <w:r>
+        <w:t xml:space="preserve"> </w:t>
+      </w:r>
+      <w:r>
+        <w:t xml:space="preserve">(Walters and Kitchell 2001; Blackwood, Hastings, and Mumby 2012)</w:t>
       </w:r>
       <w:r>
         <w:t xml:space="preserve">.</w:t>
       </w:r>
+      <w:r>
+        <w:t xml:space="preserve"> </w:t>
+      </w:r>
+      <w:r>
+        <w:t xml:space="preserve">Crowder et al. (2008)</w:t>
+      </w:r>
+      <w:r>
+        <w:t xml:space="preserve"> </w:t>
+      </w:r>
+      <w:r>
+        <w:t xml:space="preserve">has explored the simultaneous impacts of multiple fished species on marine systems. This type of ecosystem-based management plays an import role in maintaining a desired stable state, often in the form of a specific fish community structure. This stands in contrast to more traditional management decisions which take a linear view of the system (e.g. fish population is over exploited so managers reduce mortality or stock in response). Instances where these simple solutions have had no effect, or even a negative effect, are abundant and demonstrate a need to consider alternative stable states and the hysteretic behavior that is often present in the complex aquatic communities we study</w:t>
+      </w:r>
+      <w:r>
+        <w:t xml:space="preserve"> </w:t>
+      </w:r>
+      <w:r>
+        <w:t xml:space="preserve">(Pine et al. 2009)</w:t>
+      </w:r>
+      <w:r>
+        <w:t xml:space="preserve">.</w:t>
+      </w:r>
     </w:p>
     <w:p>
       <w:pPr>
         <w:pStyle w:val="BodyText"/>
       </w:pPr>
       <w:r>
-        <w:t xml:space="preserve">Harvest driven regime shifts in fisheries have been studied in commercial and marine fisheries when ecosystem-based management has been implemented</w:t>
-      </w:r>
-      <w:r>
-        <w:t xml:space="preserve"> </w:t>
-      </w:r>
-      <w:r>
-        <w:t xml:space="preserve">(Oken and Essington 2016; Essington et al. 2015)</w:t>
-      </w:r>
-      <w:r>
-        <w:t xml:space="preserve">. The recognition of the role interspecific interaction between species, and the hysteretic behavior that follows, has helped foster the adoption of ecosystem-based management</w:t>
-      </w:r>
-      <w:r>
-        <w:t xml:space="preserve"> </w:t>
-      </w:r>
-      <w:r>
-        <w:t xml:space="preserve">(Walters and Kitchell 2001; Blackwood, Hastings, and Mumby 2012)</w:t>
-      </w:r>
-      <w:r>
-        <w:t xml:space="preserve">.</w:t>
-      </w:r>
-      <w:r>
-        <w:t xml:space="preserve"> </w:t>
-      </w:r>
-      <w:r>
-        <w:t xml:space="preserve">Crowder et al. (2008)</w:t>
-      </w:r>
-      <w:r>
-        <w:t xml:space="preserve"> </w:t>
-      </w:r>
-      <w:r>
-        <w:t xml:space="preserve">has explored the simultaneous impacts of multiple fished species on marine systems. This type of ecosystem-based management plays an import role in maintaining a desired stable state, often in the form of a specific fish community structure. This stands in contrast to more traditional management decisions which take a linear view of the system (e.g. fish population is over exploited so managers reduce mortality or stock in response). Instances where these simple solutions have had no effect, or even a negative effect, are abundant and demonstrate a need to consider alternative stable states and the hysteretic behavior that is often present in the complex aquatic communities we study</w:t>
-      </w:r>
-      <w:r>
-        <w:t xml:space="preserve"> </w:t>
-      </w:r>
-      <w:r>
-        <w:t xml:space="preserve">(Pine et al. 2009)</w:t>
-      </w:r>
-      <w:r>
-        <w:t xml:space="preserve">.</w:t>
-      </w:r>
-    </w:p>
-    <w:p>
-      <w:pPr>
-        <w:pStyle w:val="BodyText"/>
-      </w:pPr>
-      <w:r>
         <w:t xml:space="preserve">One of the commonly hypothesized reasons for these counterintuitive responses to management actions was formalized as</w:t>
       </w:r>
       <w:r>
@@ -324,16 +269,7 @@
         <w:t xml:space="preserve"> </w:t>
       </w:r>
       <w:r>
-        <w:t xml:space="preserve">(</w:t>
-      </w:r>
-      <w:r>
-        <w:rPr>
-          <w:b/>
-        </w:rPr>
-        <w:t xml:space="preserve">???</w:t>
-      </w:r>
-      <w:r>
-        <w:t xml:space="preserve">)</w:t>
+        <w:t xml:space="preserve">(Gårdmark et al. 2015)</w:t>
       </w:r>
       <w:r>
         <w:t xml:space="preserve">. In freshwater systems however, there has been limited focus on the effects of harvesting multiple interacting species and the consequences it has for maintaining a desire stable state in the system. The hysteretic behaviors of many freshwater communities have, to date, focused on</w:t>
@@ -426,21 +362,21 @@
       <w:pPr>
         <w:pStyle w:val="Heading1"/>
       </w:pPr>
-      <w:bookmarkStart w:id="22" w:name="methods"/>
+      <w:bookmarkStart w:id="21" w:name="methods"/>
       <w:r>
         <w:t xml:space="preserve">Methods</w:t>
       </w:r>
+      <w:bookmarkEnd w:id="21"/>
+    </w:p>
+    <w:p>
+      <w:pPr>
+        <w:pStyle w:val="Heading2"/>
+      </w:pPr>
+      <w:bookmarkStart w:id="22" w:name="base-model"/>
+      <w:r>
+        <w:t xml:space="preserve">Base model</w:t>
+      </w:r>
       <w:bookmarkEnd w:id="22"/>
-    </w:p>
-    <w:p>
-      <w:pPr>
-        <w:pStyle w:val="Heading2"/>
-      </w:pPr>
-      <w:bookmarkStart w:id="23" w:name="base-model"/>
-      <w:r>
-        <w:t xml:space="preserve">Base model</w:t>
-      </w:r>
-      <w:bookmarkEnd w:id="23"/>
     </w:p>
     <w:p>
       <w:pPr>
@@ -1122,11 +1058,11 @@
       <w:pPr>
         <w:pStyle w:val="Heading2"/>
       </w:pPr>
-      <w:bookmarkStart w:id="24" w:name="simulations"/>
+      <w:bookmarkStart w:id="23" w:name="simulations"/>
       <w:r>
         <w:t xml:space="preserve">Simulations</w:t>
       </w:r>
-      <w:bookmarkEnd w:id="24"/>
+      <w:bookmarkEnd w:id="23"/>
     </w:p>
     <w:p>
       <w:pPr>
@@ -1157,28 +1093,7 @@
         <w:t xml:space="preserve"> </w:t>
       </w:r>
       <w:r>
-        <w:t xml:space="preserve">(</w:t>
-      </w:r>
-      <w:r>
-        <w:rPr>
-          <w:b/>
-        </w:rPr>
-        <w:t xml:space="preserve">???</w:t>
-      </w:r>
-      <w:r>
-        <w:t xml:space="preserve">;</w:t>
-      </w:r>
-      <w:r>
-        <w:t xml:space="preserve"> </w:t>
-      </w:r>
-      <w:r>
-        <w:rPr>
-          <w:b/>
-        </w:rPr>
-        <w:t xml:space="preserve">???</w:t>
-      </w:r>
-      <w:r>
-        <w:t xml:space="preserve">)</w:t>
+        <w:t xml:space="preserve">(Team 2020; Soetaert, Petzoldt, and Setzer 2010)</w:t>
       </w:r>
       <w:r>
         <w:t xml:space="preserve">. We varied management measures of stocking and harvest rate within the system in order to understand the impact of management on the maintenance of alternate stable states. Stocking as included in our version of the</w:t>
@@ -1254,7 +1169,11 @@
             </w:tcBorders>
             <w:vAlign w:val="bottom"/>
           </w:tcPr>
-          <w:p/>
+          <w:p>
+            <w:pPr>
+              <w:pStyle w:val="Compact"/>
+            </w:pPr>
+          </w:p>
         </w:tc>
         <w:tc>
           <w:tcPr>
@@ -1567,21 +1486,21 @@
       <w:pPr>
         <w:pStyle w:val="Heading1"/>
       </w:pPr>
-      <w:bookmarkStart w:id="25" w:name="results"/>
+      <w:bookmarkStart w:id="24" w:name="results"/>
       <w:r>
         <w:t xml:space="preserve">Results</w:t>
       </w:r>
+      <w:bookmarkEnd w:id="24"/>
+    </w:p>
+    <w:p>
+      <w:pPr>
+        <w:pStyle w:val="Heading3"/>
+      </w:pPr>
+      <w:bookmarkStart w:id="25" w:name="base-model-behavior"/>
+      <w:r>
+        <w:t xml:space="preserve">Base Model Behavior</w:t>
+      </w:r>
       <w:bookmarkEnd w:id="25"/>
-    </w:p>
-    <w:p>
-      <w:pPr>
-        <w:pStyle w:val="Heading3"/>
-      </w:pPr>
-      <w:bookmarkStart w:id="26" w:name="base-model-behavior"/>
-      <w:r>
-        <w:t xml:space="preserve">Base Model Behavior</w:t>
-      </w:r>
-      <w:bookmarkEnd w:id="26"/>
     </w:p>
     <w:p>
       <w:pPr>
@@ -1611,7 +1530,7 @@
                     </pic:cNvPicPr>
                   </pic:nvPicPr>
                   <pic:blipFill>
-                    <a:blip r:embed="rId27"/>
+                    <a:blip r:embed="rId26"/>
                     <a:stretch>
                       <a:fillRect/>
                     </a:stretch>
@@ -1650,11 +1569,11 @@
       <w:pPr>
         <w:pStyle w:val="Heading3"/>
       </w:pPr>
-      <w:bookmarkStart w:id="28" w:name="impact-of-stocking-on-system-dynamics"/>
+      <w:bookmarkStart w:id="27" w:name="impact-of-stocking-on-system-dynamics"/>
       <w:r>
         <w:t xml:space="preserve">Impact of stocking on system dynamics</w:t>
       </w:r>
-      <w:bookmarkEnd w:id="28"/>
+      <w:bookmarkEnd w:id="27"/>
     </w:p>
     <w:p>
       <w:pPr>
@@ -1684,7 +1603,7 @@
                     </pic:cNvPicPr>
                   </pic:nvPicPr>
                   <pic:blipFill>
-                    <a:blip r:embed="rId29"/>
+                    <a:blip r:embed="rId28"/>
                     <a:stretch>
                       <a:fillRect/>
                     </a:stretch>
@@ -1723,11 +1642,11 @@
       <w:pPr>
         <w:pStyle w:val="Heading3"/>
       </w:pPr>
-      <w:bookmarkStart w:id="30" w:name="impact-of-managment-on-system-dyanmics"/>
+      <w:bookmarkStart w:id="29" w:name="impact-of-managment-on-system-dyanmics"/>
       <w:r>
         <w:t xml:space="preserve">Impact of Managment on system dyanmics</w:t>
       </w:r>
-      <w:bookmarkEnd w:id="30"/>
+      <w:bookmarkEnd w:id="29"/>
     </w:p>
     <w:p>
       <w:pPr>
@@ -1738,10 +1657,10 @@
         </w:numPr>
       </w:pPr>
       <w:r>
-        <w:t xml:space="preserve">optimal strategy and magnitude</w:t>
-      </w:r>
-      <w:r>
-        <w:br/>
+        <w:t xml:space="preserve">optimal strategy and magnitude - How harvest control can influence the stable state of the system (Figure 3).</w:t>
+      </w:r>
+      <w:r>
+        <w:br w:type="textWrapping"/>
       </w:r>
     </w:p>
     <w:p>
@@ -1771,6 +1690,69 @@
                 <pic:pic>
                   <pic:nvPicPr>
                     <pic:cNvPr descr="MultSpp_Q2_Hysteresis_and_Management_files/figure-docx/unnamed-chunk-4-1.png" id="0" name="Picture"/>
+                    <pic:cNvPicPr>
+                      <a:picLocks noChangeArrowheads="1" noChangeAspect="1"/>
+                    </pic:cNvPicPr>
+                  </pic:nvPicPr>
+                  <pic:blipFill>
+                    <a:blip r:embed="rId30"/>
+                    <a:stretch>
+                      <a:fillRect/>
+                    </a:stretch>
+                  </pic:blipFill>
+                  <pic:spPr bwMode="auto">
+                    <a:xfrm>
+                      <a:off x="0" y="0"/>
+                      <a:ext cx="4620126" cy="3696101"/>
+                    </a:xfrm>
+                    <a:prstGeom prst="rect">
+                      <a:avLst/>
+                    </a:prstGeom>
+                    <a:noFill/>
+                    <a:ln w="9525">
+                      <a:noFill/>
+                      <a:headEnd/>
+                      <a:tailEnd/>
+                    </a:ln>
+                  </pic:spPr>
+                </pic:pic>
+              </a:graphicData>
+            </a:graphic>
+          </wp:inline>
+        </w:drawing>
+      </w:r>
+    </w:p>
+    <w:p>
+      <w:pPr>
+        <w:pStyle w:val="ImageCaption"/>
+      </w:pPr>
+      <w:r>
+        <w:t xml:space="preserve">Figure 3. Top row of figures show effect of management response in a system where hysteresis is considered. Bottom row shows effect of management without hysteresis. The left column is for a scenario where the goal is to flip the state from sp1 to sp2 dominating at equilibrium. The right column is for a scenario where the goal is to maintain the system in a state where sp1 dominates at equilibrium.</w:t>
+      </w:r>
+    </w:p>
+    <w:p>
+      <w:pPr>
+        <w:pStyle w:val="BodyText"/>
+      </w:pPr>
+      <w:r>
+        <w:t xml:space="preserve">Refuge (or declines in available refuge) also play a role in maintaining the stable state of the system, althought the impacts can be mitigated through increased stocking interventions. We found that declines in refuge can result in transition to alternative stables states, especially in those instances where refuge declines are disproportionate across the two species. However, we found that this transition can be halted by managers through stocking interventions (Figure 4b).</w:t>
+      </w:r>
+    </w:p>
+    <w:p>
+      <w:pPr>
+        <w:pStyle w:val="CaptionedFigure"/>
+      </w:pPr>
+      <w:r>
+        <w:drawing>
+          <wp:inline>
+            <wp:extent cx="4620126" cy="3696101"/>
+            <wp:effectExtent b="0" l="0" r="0" t="0"/>
+            <wp:docPr descr="Figure 4. Top panel shows a switch in dominant species in a scenario with no stocking. Bottom panel shows the effect of stocking at delaying the transition. For both model runs, no harvest just slow declines in refuge. Both species experience a decline in refuge availability but for sp1 the decline is more significant while sp2 experiences less of a decline." title="" id="1" name="Picture"/>
+            <a:graphic>
+              <a:graphicData uri="http://schemas.openxmlformats.org/drawingml/2006/picture">
+                <pic:pic>
+                  <pic:nvPicPr>
+                    <pic:cNvPr descr="MultSpp_Q2_Hysteresis_and_Management_files/figure-docx/unnamed-chunk-5-1.png" id="0" name="Picture"/>
                     <pic:cNvPicPr>
                       <a:picLocks noChangeArrowheads="1" noChangeAspect="1"/>
                     </pic:cNvPicPr>
@@ -1808,7 +1790,25 @@
         <w:pStyle w:val="ImageCaption"/>
       </w:pPr>
       <w:r>
-        <w:t xml:space="preserve">Figure 3. Top row of figures show effect of management response in a system where hysteresis is considered. Bottom row shows effect of management without hysteresis. The left column is for a scenario where the goal is to flip the state from sp1 to sp2 dominating at equilibrium. The right column is for a scenario where the goal is to maintain the system in a state where sp1 dominates at equilibrium.</w:t>
+        <w:t xml:space="preserve">Figure 4. Top panel shows a switch in dominant species in a scenario with no stocking. Bottom panel shows the effect of stocking at delaying the transition. For both model runs, no harvest just slow declines in refuge. Both species experience a decline in refuge availability but for sp1 the decline is more significant while sp2 experiences less of a decline.</w:t>
+      </w:r>
+    </w:p>
+    <w:p>
+      <w:pPr>
+        <w:pStyle w:val="Heading3"/>
+      </w:pPr>
+      <w:bookmarkStart w:id="32" w:name="optimal-strategiesmanagement-and-stocking"/>
+      <w:r>
+        <w:t xml:space="preserve">Optimal Strategies/management and stocking</w:t>
+      </w:r>
+      <w:bookmarkEnd w:id="32"/>
+    </w:p>
+    <w:p>
+      <w:pPr>
+        <w:pStyle w:val="FirstParagraph"/>
+      </w:pPr>
+      <w:r>
+        <w:t xml:space="preserve">When we model the combination of stocking and harvest control on the system, we find evidence that taking into account the hysteretic behavior of these systems dramatically alters what management actions are necessary to either keep a system in a desired state (Fig 2. a &amp; c) or flip a system into a desirable state (Fig 2. b &amp; d). We further found that depending on the species desired and the type of management intervention, management control is likely to strongly influence the dominance of desired species and maintentance of the desired stable state.</w:t>
       </w:r>
     </w:p>
     <w:p>
@@ -1818,20 +1818,259 @@
       <w:r>
         <w:drawing>
           <wp:inline>
-            <wp:extent cx="4620126" cy="3696101"/>
+            <wp:extent cx="5334000" cy="4267200"/>
             <wp:effectExtent b="0" l="0" r="0" t="0"/>
-            <wp:docPr descr="Figure 4. Top panel shows a switch in dominant species in a scenario with no stocking. Bottom panel shows the effect of stocking at delaying the transition. For both model runs, no harvest just slow declines in refuge. Both species experience a decline in refuge availability but for sp1 the decline is more significant while sp2 experiences less of a decline." title="" id="1" name="Picture"/>
+            <wp:docPr descr="Figure 5. System dynamics over a range of management interventions, including both stocking and harvest. Solid lines indicate no stocking, long dashes indicate stocking of species 1, short dashes indicate stocking of species 2." title="" id="1" name="Picture"/>
             <a:graphic>
               <a:graphicData uri="http://schemas.openxmlformats.org/drawingml/2006/picture">
                 <pic:pic>
                   <pic:nvPicPr>
-                    <pic:cNvPr descr="MultSpp_Q2_Hysteresis_and_Management_files/figure-docx/unnamed-chunk-5-1.png" id="0" name="Picture"/>
+                    <pic:cNvPr descr="MultSpp_Q2_Hysteresis_and_Management_files/figure-docx/unnamed-chunk-6-1.png" id="0" name="Picture"/>
                     <pic:cNvPicPr>
                       <a:picLocks noChangeArrowheads="1" noChangeAspect="1"/>
                     </pic:cNvPicPr>
                   </pic:nvPicPr>
                   <pic:blipFill>
-                    <a:blip r:embed="rId32"/>
+                    <a:blip r:embed="rId33"/>
+                    <a:stretch>
+                      <a:fillRect/>
+                    </a:stretch>
+                  </pic:blipFill>
+                  <pic:spPr bwMode="auto">
+                    <a:xfrm>
+                      <a:off x="0" y="0"/>
+                      <a:ext cx="5334000" cy="4267200"/>
+                    </a:xfrm>
+                    <a:prstGeom prst="rect">
+                      <a:avLst/>
+                    </a:prstGeom>
+                    <a:noFill/>
+                    <a:ln w="9525">
+                      <a:noFill/>
+                      <a:headEnd/>
+                      <a:tailEnd/>
+                    </a:ln>
+                  </pic:spPr>
+                </pic:pic>
+              </a:graphicData>
+            </a:graphic>
+          </wp:inline>
+        </w:drawing>
+      </w:r>
+    </w:p>
+    <w:p>
+      <w:pPr>
+        <w:pStyle w:val="ImageCaption"/>
+      </w:pPr>
+      <w:r>
+        <w:t xml:space="preserve">Figure 5. System dynamics over a range of management interventions, including both stocking and harvest. Solid lines indicate no stocking, long dashes indicate stocking of species 1, short dashes indicate stocking of species 2.</w:t>
+      </w:r>
+    </w:p>
+    <w:p>
+      <w:pPr>
+        <w:pStyle w:val="Heading1"/>
+      </w:pPr>
+      <w:bookmarkStart w:id="34" w:name="discussion"/>
+      <w:r>
+        <w:t xml:space="preserve">Discussion</w:t>
+      </w:r>
+      <w:bookmarkEnd w:id="34"/>
+    </w:p>
+    <w:p>
+      <w:pPr>
+        <w:pStyle w:val="FirstParagraph"/>
+      </w:pPr>
+      <w:r>
+        <w:t xml:space="preserve">Here, we found evidence that the hysteretic behavior that characterizes the transition between states plays an important role in determining what level of management action is necessary to acheive a manager’s goals. Our models which include and exclude hysteresis generally show that when we assme those dynamics are absent from the system we will underestimate the magnitude of action necessary to either maintain or flip a system. These results highlight the importance of understanding the ecological interactions of fishes in a multispecies fishery. Further, our results indicate the importance of ecosystem-based multi-species management in systems where multiple species are targeted by recreational anglers.</w:t>
+      </w:r>
+    </w:p>
+    <w:p>
+      <w:pPr>
+        <w:pStyle w:val="BodyText"/>
+      </w:pPr>
+      <w:r>
+        <w:t xml:space="preserve">Impact of hysteresis in our model</w:t>
+      </w:r>
+      <w:r>
+        <w:br w:type="textWrapping"/>
+      </w:r>
+      <w:r>
+        <w:t xml:space="preserve">How timing of management and stocking are important factors to consider.</w:t>
+      </w:r>
+      <w:r>
+        <w:br w:type="textWrapping"/>
+      </w:r>
+      <w:r>
+        <w:t xml:space="preserve">extrapolate to freshwater fish dynamics</w:t>
+      </w:r>
+      <w:r>
+        <w:br w:type="textWrapping"/>
+      </w:r>
+      <w:r>
+        <w:t xml:space="preserve">* How our model is/is not a good representation of freshwater systems.</w:t>
+      </w:r>
+      <w:r>
+        <w:br w:type="textWrapping"/>
+      </w:r>
+      <w:r>
+        <w:t xml:space="preserve">+ Right now the parameter values, abundances, harvest and stocking rates, etc. are pretty abstract. We can still do more to ground this.</w:t>
+      </w:r>
+      <w:r>
+        <w:t xml:space="preserve"> </w:t>
+      </w:r>
+      <w:r>
+        <w:t xml:space="preserve">+ The effect of refuge on model dynamics isn’t as strong as the effect of stocking or harvesting, maybe we should’ve expected this?</w:t>
+      </w:r>
+      <w:r>
+        <w:br w:type="textWrapping"/>
+      </w:r>
+      <w:r>
+        <w:t xml:space="preserve">* What is missing from our model.</w:t>
+      </w:r>
+      <w:r>
+        <w:br w:type="textWrapping"/>
+      </w:r>
+      <w:r>
+        <w:t xml:space="preserve">+ Fishing effort is controlled externally, it’s not responsive to changes in catch rate. It’s maybe not important to add in just to note that the model is set up this way (in q3 we change this and allow effort to respond to abundance within the model)</w:t>
+      </w:r>
+    </w:p>
+    <w:p>
+      <w:pPr>
+        <w:pStyle w:val="BodyText"/>
+      </w:pPr>
+      <w:r>
+        <w:t xml:space="preserve">Optimal Management Strategies</w:t>
+      </w:r>
+      <w:r>
+        <w:br w:type="textWrapping"/>
+      </w:r>
+      <w:r>
+        <w:t xml:space="preserve">* What did we learn from comparing stocking and controlling harvest?</w:t>
+      </w:r>
+      <w:r>
+        <w:br w:type="textWrapping"/>
+      </w:r>
+      <w:r>
+        <w:t xml:space="preserve">* Management implications - do we use models like this to identify</w:t>
+      </w:r>
+      <w:r>
+        <w:t xml:space="preserve"> </w:t>
+      </w:r>
+      <w:r>
+        <w:t xml:space="preserve">‘</w:t>
+      </w:r>
+      <w:r>
+        <w:t xml:space="preserve">Early Warning Signs</w:t>
+      </w:r>
+      <w:r>
+        <w:t xml:space="preserve">’</w:t>
+      </w:r>
+      <w:r>
+        <w:t xml:space="preserve"> </w:t>
+      </w:r>
+      <w:r>
+        <w:t xml:space="preserve">of potential regime shift?</w:t>
+      </w:r>
+      <w:r>
+        <w:t xml:space="preserve"> </w:t>
+      </w:r>
+      <w:r>
+        <w:t xml:space="preserve">(Litzow and Hunsicker 2016)</w:t>
+      </w:r>
+      <w:r>
+        <w:t xml:space="preserve">.</w:t>
+      </w:r>
+    </w:p>
+    <w:p>
+      <w:pPr>
+        <w:pStyle w:val="BodyText"/>
+      </w:pPr>
+      <w:r>
+        <w:t xml:space="preserve">How can this be used by managers</w:t>
+      </w:r>
+      <w:r>
+        <w:br w:type="textWrapping"/>
+      </w:r>
+      <w:r>
+        <w:t xml:space="preserve">* Strategies for maintaining a desired stable state</w:t>
+      </w:r>
+    </w:p>
+    <w:p>
+      <w:pPr>
+        <w:pStyle w:val="BodyText"/>
+      </w:pPr>
+      <w:r>
+        <w:t xml:space="preserve">Future work</w:t>
+      </w:r>
+      <w:r>
+        <w:br w:type="textWrapping"/>
+      </w:r>
+      <w:r>
+        <w:t xml:space="preserve">* Ground truth this model with empirical data</w:t>
+      </w:r>
+      <w:r>
+        <w:br w:type="textWrapping"/>
+      </w:r>
+      <w:r>
+        <w:t xml:space="preserve">* Think about how angler dynamics can impact fisheries outcomes</w:t>
+      </w:r>
+      <w:r>
+        <w:br w:type="textWrapping"/>
+      </w:r>
+      <w:r>
+        <w:rPr>
+          <w:i/>
+        </w:rPr>
+        <w:t xml:space="preserve">I’m just adding these to show that the need to understand these is there (and to put a plug for our other two papers)</w:t>
+      </w:r>
+      <w:r>
+        <w:br w:type="textWrapping"/>
+      </w:r>
+      <w:r>
+        <w:t xml:space="preserve">Conclusions</w:t>
+      </w:r>
+    </w:p>
+    <w:p>
+      <w:pPr>
+        <w:pStyle w:val="Heading1"/>
+      </w:pPr>
+      <w:bookmarkStart w:id="35" w:name="supplemental"/>
+      <w:r>
+        <w:t xml:space="preserve">Supplemental</w:t>
+      </w:r>
+      <w:bookmarkEnd w:id="35"/>
+    </w:p>
+    <w:p>
+      <w:pPr>
+        <w:pStyle w:val="Heading2"/>
+      </w:pPr>
+      <w:bookmarkStart w:id="36" w:name="figure-graveyard"/>
+      <w:r>
+        <w:t xml:space="preserve">Figure graveyard</w:t>
+      </w:r>
+      <w:bookmarkEnd w:id="36"/>
+    </w:p>
+    <w:p>
+      <w:pPr>
+        <w:pStyle w:val="CaptionedFigure"/>
+      </w:pPr>
+      <w:r>
+        <w:drawing>
+          <wp:inline>
+            <wp:extent cx="4620126" cy="3696101"/>
+            <wp:effectExtent b="0" l="0" r="0" t="0"/>
+            <wp:docPr descr="Figure 2. Temporal influence of management interventions. Intervention to stop harvest one year too late can allow for regime shift to undesired state" title="" id="1" name="Picture"/>
+            <a:graphic>
+              <a:graphicData uri="http://schemas.openxmlformats.org/drawingml/2006/picture">
+                <pic:pic>
+                  <pic:nvPicPr>
+                    <pic:cNvPr descr="MultSpp_Q2_Hysteresis_and_Management_files/figure-docx/unnamed-chunk-7-1.png" id="0" name="Picture"/>
+                    <pic:cNvPicPr>
+                      <a:picLocks noChangeArrowheads="1" noChangeAspect="1"/>
+                    </pic:cNvPicPr>
+                  </pic:nvPicPr>
+                  <pic:blipFill>
+                    <a:blip r:embed="rId37"/>
                     <a:stretch>
                       <a:fillRect/>
                     </a:stretch>
@@ -1863,25 +2102,7 @@
         <w:pStyle w:val="ImageCaption"/>
       </w:pPr>
       <w:r>
-        <w:t xml:space="preserve">Figure 4. Top panel shows a switch in dominant species in a scenario with no stocking. Bottom panel shows the effect of stocking at delaying the transition. For both model runs, no harvest just slow declines in refuge. Both species experience a decline in refuge availability but for sp1 the decline is more significant while sp2 experiences less of a decline.</w:t>
-      </w:r>
-    </w:p>
-    <w:p>
-      <w:pPr>
-        <w:pStyle w:val="Heading3"/>
-      </w:pPr>
-      <w:bookmarkStart w:id="33" w:name="X2bb03a3b090cfc3da89126fcac5f2e099357bff"/>
-      <w:r>
-        <w:t xml:space="preserve">Optimal Strategies/management and stocking</w:t>
-      </w:r>
-      <w:bookmarkEnd w:id="33"/>
-    </w:p>
-    <w:p>
-      <w:pPr>
-        <w:pStyle w:val="FirstParagraph"/>
-      </w:pPr>
-      <w:r>
-        <w:t xml:space="preserve">When we model the combination of stocking and harvest control on the system, we find evidence that taking into account the hysteretic behavior of these systems dramatically alters what management actions are necessary to either keep a system in a desired state (Fig 2. a &amp; c) or flip a system into a desirable state (Fig 2. b &amp; d).</w:t>
+        <w:t xml:space="preserve">Figure 2. Temporal influence of management interventions. Intervention to stop harvest one year too late can allow for regime shift to undesired state</w:t>
       </w:r>
     </w:p>
     <w:p>
@@ -1891,20 +2112,20 @@
       <w:r>
         <w:drawing>
           <wp:inline>
-            <wp:extent cx="4620126" cy="3696101"/>
+            <wp:extent cx="5334000" cy="4267200"/>
             <wp:effectExtent b="0" l="0" r="0" t="0"/>
-            <wp:docPr descr="Figure X. System dynamics over a range of management interventions, including both stocking and harvest. Solid lines indicate no stocking, long dashes indicate stocking of species 1, short dashes indicate stocking of species 2." title="" id="1" name="Picture"/>
+            <wp:docPr descr="Figure 3. Effect of stocking at different harvest rates. (a) with hysteresis, (b) without hysteresis" title="" id="1" name="Picture"/>
             <a:graphic>
               <a:graphicData uri="http://schemas.openxmlformats.org/drawingml/2006/picture">
                 <pic:pic>
                   <pic:nvPicPr>
-                    <pic:cNvPr descr="MultSpp_Q2_Hysteresis_and_Management_files/figure-docx/unnamed-chunk-6-1.png" id="0" name="Picture"/>
+                    <pic:cNvPr descr="MultSpp_Q2_Hysteresis_and_Management_files/figure-docx/cache==TRUE-1.png" id="0" name="Picture"/>
                     <pic:cNvPicPr>
                       <a:picLocks noChangeArrowheads="1" noChangeAspect="1"/>
                     </pic:cNvPicPr>
                   </pic:nvPicPr>
                   <pic:blipFill>
-                    <a:blip r:embed="rId34"/>
+                    <a:blip r:embed="rId38"/>
                     <a:stretch>
                       <a:fillRect/>
                     </a:stretch>
@@ -1912,7 +2133,7 @@
                   <pic:spPr bwMode="auto">
                     <a:xfrm>
                       <a:off x="0" y="0"/>
-                      <a:ext cx="4620126" cy="3696101"/>
+                      <a:ext cx="5334000" cy="4267200"/>
                     </a:xfrm>
                     <a:prstGeom prst="rect">
                       <a:avLst/>
@@ -1936,211 +2157,8 @@
         <w:pStyle w:val="ImageCaption"/>
       </w:pPr>
       <w:r>
-        <w:t xml:space="preserve">Figure X. System dynamics over a range of management interventions, including both stocking and harvest. Solid lines indicate no stocking, long dashes indicate stocking of species 1, short dashes indicate stocking of species 2.</w:t>
-      </w:r>
-    </w:p>
-    <w:p>
-      <w:pPr>
-        <w:pStyle w:val="Heading1"/>
-      </w:pPr>
-      <w:bookmarkStart w:id="35" w:name="discussion"/>
-      <w:r>
-        <w:t xml:space="preserve">Discussion</w:t>
-      </w:r>
-      <w:bookmarkEnd w:id="35"/>
-    </w:p>
-    <w:p>
-      <w:pPr>
-        <w:pStyle w:val="FirstParagraph"/>
-      </w:pPr>
-      <w:r>
-        <w:t xml:space="preserve">Here, we found evidence that the hysteretic behavior that characterizes the transition between states plays an important role in determining what level of management action is necessary to acheive a manager’s goals. Our models which include and exclude hysteresis generally show that when we assme those dynamics are absent from the system we will underestimate the magnitude of action necessary to either maintain or flip a system. These results highlight the importance of understanding the ecological interactions of fishes in a multispecies fishery. Further, our results indicate the importance of ecosystem-based multi-species management in systems where multiple species are targeted by recreational anglers.</w:t>
-      </w:r>
-    </w:p>
-    <w:p>
-      <w:pPr>
-        <w:pStyle w:val="BodyText"/>
-      </w:pPr>
-      <w:r>
-        <w:t xml:space="preserve">Impact of hysteresis in our model</w:t>
-      </w:r>
-      <w:r>
-        <w:br/>
-      </w:r>
-      <w:r>
-        <w:t xml:space="preserve">How timing of management and stocking are important factors to consider.</w:t>
-      </w:r>
-      <w:r>
-        <w:br/>
-      </w:r>
-      <w:r>
-        <w:t xml:space="preserve">extrapolate to freshwater fish dynamics</w:t>
-      </w:r>
-      <w:r>
-        <w:br/>
-      </w:r>
-      <w:r>
-        <w:t xml:space="preserve">* How our model is/is not a good representation of freshwater systems.</w:t>
-      </w:r>
-      <w:r>
-        <w:t xml:space="preserve"> </w:t>
-      </w:r>
-      <w:r>
-        <w:t xml:space="preserve">+ Right now the parameter values, abundances, harvest and stocking rates, etc. are pretty abstract. We can still do more to ground this.</w:t>
-      </w:r>
-      <w:r>
-        <w:t xml:space="preserve"> </w:t>
-      </w:r>
-      <w:r>
-        <w:t xml:space="preserve">+ The effect of refuge on model dynamics isn’t as strong as the effect of stocking or harvesting, maybe we should’ve expected this?</w:t>
-      </w:r>
-      <w:r>
-        <w:t xml:space="preserve"> </w:t>
-      </w:r>
-      <w:r>
-        <w:t xml:space="preserve">* What is missing from our model.</w:t>
-      </w:r>
-      <w:r>
-        <w:br/>
-      </w:r>
-      <w:r>
-        <w:t xml:space="preserve">+ Fishing effort is controlled externally, it’s not responsive to changes in catch rate. It’s maybe not important to add in just to note that the model is set up this way (in q3 we change this and allow effort to respond to abundance within the model)</w:t>
-      </w:r>
-    </w:p>
-    <w:p>
-      <w:pPr>
-        <w:pStyle w:val="BodyText"/>
-      </w:pPr>
-      <w:r>
-        <w:t xml:space="preserve">Optimal Management Strategies</w:t>
-      </w:r>
-      <w:r>
-        <w:br/>
-      </w:r>
-      <w:r>
-        <w:t xml:space="preserve">* What did we learn from comparing stocking and controlling harvest?</w:t>
-      </w:r>
-      <w:r>
-        <w:br/>
-      </w:r>
-      <w:r>
-        <w:t xml:space="preserve">* Management implications - do we use models like this to identify</w:t>
-      </w:r>
-      <w:r>
-        <w:t xml:space="preserve"> </w:t>
-      </w:r>
-      <w:r>
-        <w:t xml:space="preserve">‘</w:t>
-      </w:r>
-      <w:r>
-        <w:t xml:space="preserve">Early Warning Signs</w:t>
-      </w:r>
-      <w:r>
-        <w:t xml:space="preserve">’</w:t>
-      </w:r>
-      <w:r>
-        <w:t xml:space="preserve"> </w:t>
-      </w:r>
-      <w:r>
-        <w:t xml:space="preserve">of potential regime shift?</w:t>
-      </w:r>
-      <w:r>
-        <w:t xml:space="preserve"> </w:t>
-      </w:r>
-      <w:r>
-        <w:t xml:space="preserve">(</w:t>
-      </w:r>
-      <w:r>
-        <w:rPr>
-          <w:b/>
-        </w:rPr>
-        <w:t xml:space="preserve">???</w:t>
-      </w:r>
-      <w:r>
-        <w:t xml:space="preserve">)</w:t>
-      </w:r>
-      <w:r>
-        <w:t xml:space="preserve">.</w:t>
-      </w:r>
-    </w:p>
-    <w:p>
-      <w:pPr>
-        <w:pStyle w:val="BodyText"/>
-      </w:pPr>
-      <w:r>
-        <w:t xml:space="preserve">How can this be used by managers</w:t>
-      </w:r>
-      <w:r>
-        <w:br/>
-      </w:r>
-      <w:r>
-        <w:t xml:space="preserve">* Strategies for maintaining a desired stable state</w:t>
-      </w:r>
-    </w:p>
-    <w:p>
-      <w:pPr>
-        <w:pStyle w:val="BodyText"/>
-      </w:pPr>
-      <w:r>
-        <w:t xml:space="preserve">Future work</w:t>
-      </w:r>
-      <w:r>
-        <w:br/>
-      </w:r>
-      <w:r>
-        <w:t xml:space="preserve">* Ground truth this model with empirical data</w:t>
-      </w:r>
-      <w:r>
-        <w:br/>
-      </w:r>
-      <w:r>
-        <w:t xml:space="preserve">* Think about how angler dynamics can impact fisheries outcomes</w:t>
-      </w:r>
-      <w:r>
-        <w:br/>
-      </w:r>
-      <w:r>
-        <w:rPr>
-          <w:i/>
-        </w:rPr>
-        <w:t xml:space="preserve">I’m just adding these to show that the need to understand these is there (and to put a plug for our other two papers)</w:t>
-      </w:r>
-      <w:r>
-        <w:br/>
-      </w:r>
-      <w:r>
-        <w:t xml:space="preserve">Conclusions</w:t>
-      </w:r>
-    </w:p>
-    <w:p>
-      <w:pPr>
-        <w:pStyle w:val="Heading1"/>
-      </w:pPr>
-      <w:bookmarkStart w:id="36" w:name="references"/>
-      <w:r>
-        <w:t xml:space="preserve">References</w:t>
-      </w:r>
-      <w:bookmarkEnd w:id="36"/>
-    </w:p>
-    <w:p>
-      <w:pPr>
-        <w:pStyle w:val="Heading1"/>
-      </w:pPr>
-      <w:bookmarkStart w:id="37" w:name="supplemental"/>
-      <w:r>
-        <w:t xml:space="preserve">Supplemental</w:t>
-      </w:r>
-      <w:bookmarkEnd w:id="37"/>
-    </w:p>
-    <w:p>
-      <w:pPr>
-        <w:pStyle w:val="Heading1"/>
-      </w:pPr>
-      <w:bookmarkStart w:id="38" w:name="figure-graveyard"/>
-      <w:r>
-        <w:t xml:space="preserve">Figure graveyard</w:t>
-      </w:r>
-      <w:bookmarkEnd w:id="38"/>
+        <w:t xml:space="preserve">Figure 3. Effect of stocking at different harvest rates. (a) with hysteresis, (b) without hysteresis</w:t>
+      </w:r>
     </w:p>
     <w:p>
       <w:pPr>
@@ -2149,14 +2167,14 @@
       <w:r>
         <w:drawing>
           <wp:inline>
-            <wp:extent cx="4620126" cy="3696101"/>
+            <wp:extent cx="5334000" cy="4267200"/>
             <wp:effectExtent b="0" l="0" r="0" t="0"/>
-            <wp:docPr descr="Figure 2. Temporal influence of management interventions. Intervention to stop harvest one year too late can allow for regime shift to undesired state" title="" id="1" name="Picture"/>
+            <wp:docPr descr="Figure 1. Basic model behavior. When species are equal in all interactions, alternate stable states can be produced by through harvest. The stable state will depend on the combination of harvest rate and the species with the higher initial abundance." title="" id="1" name="Picture"/>
             <a:graphic>
               <a:graphicData uri="http://schemas.openxmlformats.org/drawingml/2006/picture">
                 <pic:pic>
                   <pic:nvPicPr>
-                    <pic:cNvPr descr="MultSpp_Q2_Hysteresis_and_Management_files/figure-docx/unnamed-chunk-7-1.png" id="0" name="Picture"/>
+                    <pic:cNvPr descr="MultSpp_Q2_Hysteresis_and_Management_files/figure-docx/unnamed-chunk-8-1.png" id="0" name="Picture"/>
                     <pic:cNvPicPr>
                       <a:picLocks noChangeArrowheads="1" noChangeAspect="1"/>
                     </pic:cNvPicPr>
@@ -2170,7 +2188,7 @@
                   <pic:spPr bwMode="auto">
                     <a:xfrm>
                       <a:off x="0" y="0"/>
-                      <a:ext cx="4620126" cy="3696101"/>
+                      <a:ext cx="5334000" cy="4267200"/>
                     </a:xfrm>
                     <a:prstGeom prst="rect">
                       <a:avLst/>
@@ -2194,121 +2212,21 @@
         <w:pStyle w:val="ImageCaption"/>
       </w:pPr>
       <w:r>
-        <w:t xml:space="preserve">Figure 2. Temporal influence of management interventions. Intervention to stop harvest one year too late can allow for regime shift to undesired state</w:t>
-      </w:r>
-    </w:p>
-    <w:p>
-      <w:pPr>
-        <w:pStyle w:val="CaptionedFigure"/>
-      </w:pPr>
-      <w:r>
-        <w:drawing>
-          <wp:inline>
-            <wp:extent cx="4620126" cy="3696101"/>
-            <wp:effectExtent b="0" l="0" r="0" t="0"/>
-            <wp:docPr descr="Figure 3. Effect of stocking at different harvest rates. (a) with hysteresis, (b) without hysteresis" title="" id="1" name="Picture"/>
-            <a:graphic>
-              <a:graphicData uri="http://schemas.openxmlformats.org/drawingml/2006/picture">
-                <pic:pic>
-                  <pic:nvPicPr>
-                    <pic:cNvPr descr="MultSpp_Q2_Hysteresis_and_Management_files/figure-docx/cache==TRUE-1.png" id="0" name="Picture"/>
-                    <pic:cNvPicPr>
-                      <a:picLocks noChangeArrowheads="1" noChangeAspect="1"/>
-                    </pic:cNvPicPr>
-                  </pic:nvPicPr>
-                  <pic:blipFill>
-                    <a:blip r:embed="rId40"/>
-                    <a:stretch>
-                      <a:fillRect/>
-                    </a:stretch>
-                  </pic:blipFill>
-                  <pic:spPr bwMode="auto">
-                    <a:xfrm>
-                      <a:off x="0" y="0"/>
-                      <a:ext cx="4620126" cy="3696101"/>
-                    </a:xfrm>
-                    <a:prstGeom prst="rect">
-                      <a:avLst/>
-                    </a:prstGeom>
-                    <a:noFill/>
-                    <a:ln w="9525">
-                      <a:noFill/>
-                      <a:headEnd/>
-                      <a:tailEnd/>
-                    </a:ln>
-                  </pic:spPr>
-                </pic:pic>
-              </a:graphicData>
-            </a:graphic>
-          </wp:inline>
-        </w:drawing>
-      </w:r>
-    </w:p>
-    <w:p>
-      <w:pPr>
-        <w:pStyle w:val="ImageCaption"/>
-      </w:pPr>
-      <w:r>
-        <w:t xml:space="preserve">Figure 3. Effect of stocking at different harvest rates. (a) with hysteresis, (b) without hysteresis</w:t>
-      </w:r>
-    </w:p>
-    <w:p>
-      <w:pPr>
-        <w:pStyle w:val="CaptionedFigure"/>
-      </w:pPr>
-      <w:r>
-        <w:drawing>
-          <wp:inline>
-            <wp:extent cx="4620126" cy="3696101"/>
-            <wp:effectExtent b="0" l="0" r="0" t="0"/>
-            <wp:docPr descr="Figure 1. Basic model behavior. When species are equal in all interactions, alternate stable states can be produced by through harvest. The stable state will depend on the combination of harvest rate and the species with the higher initial abundance." title="" id="1" name="Picture"/>
-            <a:graphic>
-              <a:graphicData uri="http://schemas.openxmlformats.org/drawingml/2006/picture">
-                <pic:pic>
-                  <pic:nvPicPr>
-                    <pic:cNvPr descr="MultSpp_Q2_Hysteresis_and_Management_files/figure-docx/unnamed-chunk-8-1.png" id="0" name="Picture"/>
-                    <pic:cNvPicPr>
-                      <a:picLocks noChangeArrowheads="1" noChangeAspect="1"/>
-                    </pic:cNvPicPr>
-                  </pic:nvPicPr>
-                  <pic:blipFill>
-                    <a:blip r:embed="rId41"/>
-                    <a:stretch>
-                      <a:fillRect/>
-                    </a:stretch>
-                  </pic:blipFill>
-                  <pic:spPr bwMode="auto">
-                    <a:xfrm>
-                      <a:off x="0" y="0"/>
-                      <a:ext cx="4620126" cy="3696101"/>
-                    </a:xfrm>
-                    <a:prstGeom prst="rect">
-                      <a:avLst/>
-                    </a:prstGeom>
-                    <a:noFill/>
-                    <a:ln w="9525">
-                      <a:noFill/>
-                      <a:headEnd/>
-                      <a:tailEnd/>
-                    </a:ln>
-                  </pic:spPr>
-                </pic:pic>
-              </a:graphicData>
-            </a:graphic>
-          </wp:inline>
-        </w:drawing>
-      </w:r>
-    </w:p>
-    <w:p>
-      <w:pPr>
-        <w:pStyle w:val="ImageCaption"/>
-      </w:pPr>
-      <w:r>
         <w:t xml:space="preserve">Figure 1. Basic model behavior. When species are equal in all interactions, alternate stable states can be produced by through harvest. The stable state will depend on the combination of harvest rate and the species with the higher initial abundance.</w:t>
       </w:r>
     </w:p>
-    <w:bookmarkStart w:id="62" w:name="refs"/>
-    <w:bookmarkStart w:id="43" w:name="ref-biggs2009"/>
+    <w:p>
+      <w:pPr>
+        <w:pStyle w:val="Heading1"/>
+      </w:pPr>
+      <w:bookmarkStart w:id="40" w:name="references"/>
+      <w:r>
+        <w:t xml:space="preserve">References</w:t>
+      </w:r>
+      <w:bookmarkEnd w:id="40"/>
+    </w:p>
+    <w:bookmarkStart w:id="79" w:name="refs"/>
+    <w:bookmarkStart w:id="42" w:name="ref-biggs2009"/>
     <w:p>
       <w:pPr>
         <w:pStyle w:val="Bibliography"/>
@@ -2329,12 +2247,12 @@
         <w:t xml:space="preserve"> </w:t>
       </w:r>
       <w:r>
-        <w:t xml:space="preserve">106 (3): 826–31.</w:t>
-      </w:r>
-      <w:r>
-        <w:t xml:space="preserve"> </w:t>
-      </w:r>
-      <w:hyperlink r:id="rId42">
+        <w:t xml:space="preserve">106 (3). National Academy of Sciences: 826–31.</w:t>
+      </w:r>
+      <w:r>
+        <w:t xml:space="preserve"> </w:t>
+      </w:r>
+      <w:hyperlink r:id="rId41">
         <w:r>
           <w:rPr>
             <w:rStyle w:val="Hyperlink"/>
@@ -2346,8 +2264,8 @@
         <w:t xml:space="preserve">.</w:t>
       </w:r>
     </w:p>
-    <w:bookmarkEnd w:id="43"/>
-    <w:bookmarkStart w:id="45" w:name="ref-blackwood2012"/>
+    <w:bookmarkEnd w:id="42"/>
+    <w:bookmarkStart w:id="44" w:name="ref-blackwood2012"/>
     <w:p>
       <w:pPr>
         <w:pStyle w:val="Bibliography"/>
@@ -2373,7 +2291,7 @@
       <w:r>
         <w:t xml:space="preserve"> </w:t>
       </w:r>
-      <w:hyperlink r:id="rId44">
+      <w:hyperlink r:id="rId43">
         <w:r>
           <w:rPr>
             <w:rStyle w:val="Hyperlink"/>
@@ -2385,8 +2303,47 @@
         <w:t xml:space="preserve">.</w:t>
       </w:r>
     </w:p>
-    <w:bookmarkEnd w:id="45"/>
-    <w:bookmarkStart w:id="47" w:name="ref-crowder2008"/>
+    <w:bookmarkEnd w:id="44"/>
+    <w:bookmarkStart w:id="46" w:name="ref-collie2016"/>
+    <w:p>
+      <w:pPr>
+        <w:pStyle w:val="Bibliography"/>
+      </w:pPr>
+      <w:r>
+        <w:t xml:space="preserve">Collie, Jeremy S., Louis W. Botsford, Alan Hastings, Isaac C. Kaplan, John L. Largier, Patricia A. Livingston, Éva Plagányi, Kenneth A. Rose, Brian K. Wells, and Francisco E. Werner. 2016. “Ecosystem Models for Fisheries Management: Finding the Sweet Spot.”</w:t>
+      </w:r>
+      <w:r>
+        <w:t xml:space="preserve"> </w:t>
+      </w:r>
+      <w:r>
+        <w:rPr>
+          <w:i/>
+        </w:rPr>
+        <w:t xml:space="preserve">Fish and Fisheries</w:t>
+      </w:r>
+      <w:r>
+        <w:t xml:space="preserve"> </w:t>
+      </w:r>
+      <w:r>
+        <w:t xml:space="preserve">17 (1): 101–25.</w:t>
+      </w:r>
+      <w:r>
+        <w:t xml:space="preserve"> </w:t>
+      </w:r>
+      <w:hyperlink r:id="rId45">
+        <w:r>
+          <w:rPr>
+            <w:rStyle w:val="Hyperlink"/>
+          </w:rPr>
+          <w:t xml:space="preserve">https://doi.org/10.1111/faf.12093</w:t>
+        </w:r>
+      </w:hyperlink>
+      <w:r>
+        <w:t xml:space="preserve">.</w:t>
+      </w:r>
+    </w:p>
+    <w:bookmarkEnd w:id="46"/>
+    <w:bookmarkStart w:id="48" w:name="ref-crowder2008"/>
     <w:p>
       <w:pPr>
         <w:pStyle w:val="Bibliography"/>
@@ -2412,7 +2369,7 @@
       <w:r>
         <w:t xml:space="preserve"> </w:t>
       </w:r>
-      <w:hyperlink r:id="rId46">
+      <w:hyperlink r:id="rId47">
         <w:r>
           <w:rPr>
             <w:rStyle w:val="Hyperlink"/>
@@ -2424,8 +2381,47 @@
         <w:t xml:space="preserve">.</w:t>
       </w:r>
     </w:p>
-    <w:bookmarkEnd w:id="47"/>
-    <w:bookmarkStart w:id="49" w:name="ref-essington2015"/>
+    <w:bookmarkEnd w:id="48"/>
+    <w:bookmarkStart w:id="50" w:name="ref-curry2003"/>
+    <w:p>
+      <w:pPr>
+        <w:pStyle w:val="Bibliography"/>
+      </w:pPr>
+      <w:r>
+        <w:t xml:space="preserve">Curry, R. Allen, Charles Brady, and George E. Morgan. 2003. “Effects of Recreational Fishing on the Population Dynamics of Lake-Dwelling Brook Trout.”</w:t>
+      </w:r>
+      <w:r>
+        <w:t xml:space="preserve"> </w:t>
+      </w:r>
+      <w:r>
+        <w:rPr>
+          <w:i/>
+        </w:rPr>
+        <w:t xml:space="preserve">North American Journal of Fisheries Management</w:t>
+      </w:r>
+      <w:r>
+        <w:t xml:space="preserve"> </w:t>
+      </w:r>
+      <w:r>
+        <w:t xml:space="preserve">23 (1). Taylor &amp; Francis: 35–47.</w:t>
+      </w:r>
+      <w:r>
+        <w:t xml:space="preserve"> </w:t>
+      </w:r>
+      <w:hyperlink r:id="rId49">
+        <w:r>
+          <w:rPr>
+            <w:rStyle w:val="Hyperlink"/>
+          </w:rPr>
+          <w:t xml:space="preserve">https://doi.org/10.1577/1548-8675(2003)023&lt;0035:EORFOT&gt;2.0.CO;2</w:t>
+        </w:r>
+      </w:hyperlink>
+      <w:r>
+        <w:t xml:space="preserve">.</w:t>
+      </w:r>
+    </w:p>
+    <w:bookmarkEnd w:id="50"/>
+    <w:bookmarkStart w:id="52" w:name="ref-essington2015"/>
     <w:p>
       <w:pPr>
         <w:pStyle w:val="Bibliography"/>
@@ -2451,7 +2447,7 @@
       <w:r>
         <w:t xml:space="preserve"> </w:t>
       </w:r>
-      <w:hyperlink r:id="rId48">
+      <w:hyperlink r:id="rId51">
         <w:r>
           <w:rPr>
             <w:rStyle w:val="Hyperlink"/>
@@ -2463,8 +2459,164 @@
         <w:t xml:space="preserve">.</w:t>
       </w:r>
     </w:p>
-    <w:bookmarkEnd w:id="49"/>
-    <w:bookmarkStart w:id="51" w:name="ref-liu2015"/>
+    <w:bookmarkEnd w:id="52"/>
+    <w:bookmarkStart w:id="54" w:name="ref-gardmark2015"/>
+    <w:p>
+      <w:pPr>
+        <w:pStyle w:val="Bibliography"/>
+      </w:pPr>
+      <w:r>
+        <w:t xml:space="preserve">Gårdmark, Anna, Michele Casini, Magnus Huss, Anieke van Leeuwen, Joakim Hjelm, Lennart Persson, and André M. de Roos. 2015. “Regime Shifts in Exploited Marine Food Webs: Detecting Mechanisms Underlying Alternative Stable States Using Size-Structured Community Dynamics Theory.”</w:t>
+      </w:r>
+      <w:r>
+        <w:t xml:space="preserve"> </w:t>
+      </w:r>
+      <w:r>
+        <w:rPr>
+          <w:i/>
+        </w:rPr>
+        <w:t xml:space="preserve">Philosophical Transactions of the Royal Society B: Biological Sciences</w:t>
+      </w:r>
+      <w:r>
+        <w:t xml:space="preserve"> </w:t>
+      </w:r>
+      <w:r>
+        <w:t xml:space="preserve">370 (1659). Royal Society: 20130262.</w:t>
+      </w:r>
+      <w:r>
+        <w:t xml:space="preserve"> </w:t>
+      </w:r>
+      <w:hyperlink r:id="rId53">
+        <w:r>
+          <w:rPr>
+            <w:rStyle w:val="Hyperlink"/>
+          </w:rPr>
+          <w:t xml:space="preserve">https://doi.org/10.1098/rstb.2013.0262</w:t>
+        </w:r>
+      </w:hyperlink>
+      <w:r>
+        <w:t xml:space="preserve">.</w:t>
+      </w:r>
+    </w:p>
+    <w:bookmarkEnd w:id="54"/>
+    <w:bookmarkStart w:id="56" w:name="ref-johnston2013"/>
+    <w:p>
+      <w:pPr>
+        <w:pStyle w:val="Bibliography"/>
+      </w:pPr>
+      <w:r>
+        <w:t xml:space="preserve">Johnston, Fiona D., Robert Arlinghaus, and Ulf Dieckmann. 2013. “Fish Life History, Angler Behaviour and Optimal Management of Recreational Fisheries.”</w:t>
+      </w:r>
+      <w:r>
+        <w:t xml:space="preserve"> </w:t>
+      </w:r>
+      <w:r>
+        <w:rPr>
+          <w:i/>
+        </w:rPr>
+        <w:t xml:space="preserve">Fish and Fisheries</w:t>
+      </w:r>
+      <w:r>
+        <w:t xml:space="preserve"> </w:t>
+      </w:r>
+      <w:r>
+        <w:t xml:space="preserve">14 (4): 554–79.</w:t>
+      </w:r>
+      <w:r>
+        <w:t xml:space="preserve"> </w:t>
+      </w:r>
+      <w:hyperlink r:id="rId55">
+        <w:r>
+          <w:rPr>
+            <w:rStyle w:val="Hyperlink"/>
+          </w:rPr>
+          <w:t xml:space="preserve">https://doi.org/10.1111/j.1467-2979.2012.00487.x</w:t>
+        </w:r>
+      </w:hyperlink>
+      <w:r>
+        <w:t xml:space="preserve">.</w:t>
+      </w:r>
+    </w:p>
+    <w:bookmarkEnd w:id="56"/>
+    <w:bookmarkStart w:id="58" w:name="ref-king2015"/>
+    <w:p>
+      <w:pPr>
+        <w:pStyle w:val="Bibliography"/>
+      </w:pPr>
+      <w:r>
+        <w:t xml:space="preserve">King, Jacquelynne R., Gordon A. McFarlane, and André E. Punt. 2015. “Shifts in Fisheries Management: Adapting to Regime Shifts.”</w:t>
+      </w:r>
+      <w:r>
+        <w:t xml:space="preserve"> </w:t>
+      </w:r>
+      <w:r>
+        <w:rPr>
+          <w:i/>
+        </w:rPr>
+        <w:t xml:space="preserve">Philosophical Transactions of the Royal Society B: Biological Sciences</w:t>
+      </w:r>
+      <w:r>
+        <w:t xml:space="preserve"> </w:t>
+      </w:r>
+      <w:r>
+        <w:t xml:space="preserve">370 (1659). Royal Society: 20130277.</w:t>
+      </w:r>
+      <w:r>
+        <w:t xml:space="preserve"> </w:t>
+      </w:r>
+      <w:hyperlink r:id="rId57">
+        <w:r>
+          <w:rPr>
+            <w:rStyle w:val="Hyperlink"/>
+          </w:rPr>
+          <w:t xml:space="preserve">https://doi.org/10.1098/rstb.2013.0277</w:t>
+        </w:r>
+      </w:hyperlink>
+      <w:r>
+        <w:t xml:space="preserve">.</w:t>
+      </w:r>
+    </w:p>
+    <w:bookmarkEnd w:id="58"/>
+    <w:bookmarkStart w:id="60" w:name="ref-litzow2016"/>
+    <w:p>
+      <w:pPr>
+        <w:pStyle w:val="Bibliography"/>
+      </w:pPr>
+      <w:r>
+        <w:t xml:space="preserve">Litzow, Michael A., and Mary E. Hunsicker. 2016. “Early Warning Signals, Nonlinearity, and Signs of Hysteresis in Real Ecosystems.”</w:t>
+      </w:r>
+      <w:r>
+        <w:t xml:space="preserve"> </w:t>
+      </w:r>
+      <w:r>
+        <w:rPr>
+          <w:i/>
+        </w:rPr>
+        <w:t xml:space="preserve">Ecosphere</w:t>
+      </w:r>
+      <w:r>
+        <w:t xml:space="preserve"> </w:t>
+      </w:r>
+      <w:r>
+        <w:t xml:space="preserve">7 (12): e01614.</w:t>
+      </w:r>
+      <w:r>
+        <w:t xml:space="preserve"> </w:t>
+      </w:r>
+      <w:hyperlink r:id="rId59">
+        <w:r>
+          <w:rPr>
+            <w:rStyle w:val="Hyperlink"/>
+          </w:rPr>
+          <w:t xml:space="preserve">https://doi.org/10.1002/ecs2.1614</w:t>
+        </w:r>
+      </w:hyperlink>
+      <w:r>
+        <w:t xml:space="preserve">.</w:t>
+      </w:r>
+    </w:p>
+    <w:bookmarkEnd w:id="60"/>
+    <w:bookmarkStart w:id="62" w:name="ref-liu2015"/>
     <w:p>
       <w:pPr>
         <w:pStyle w:val="Bibliography"/>
@@ -2487,7 +2639,7 @@
       <w:r>
         <w:t xml:space="preserve"> </w:t>
       </w:r>
-      <w:hyperlink r:id="rId50">
+      <w:hyperlink r:id="rId61">
         <w:r>
           <w:rPr>
             <w:rStyle w:val="Hyperlink"/>
@@ -2499,8 +2651,8 @@
         <w:t xml:space="preserve">.</w:t>
       </w:r>
     </w:p>
-    <w:bookmarkEnd w:id="51"/>
-    <w:bookmarkStart w:id="53" w:name="ref-oken2016"/>
+    <w:bookmarkEnd w:id="62"/>
+    <w:bookmarkStart w:id="64" w:name="ref-oken2016"/>
     <w:p>
       <w:pPr>
         <w:pStyle w:val="Bibliography"/>
@@ -2526,7 +2678,7 @@
       <w:r>
         <w:t xml:space="preserve"> </w:t>
       </w:r>
-      <w:hyperlink r:id="rId52">
+      <w:hyperlink r:id="rId63">
         <w:r>
           <w:rPr>
             <w:rStyle w:val="Hyperlink"/>
@@ -2538,8 +2690,8 @@
         <w:t xml:space="preserve">.</w:t>
       </w:r>
     </w:p>
-    <w:bookmarkEnd w:id="53"/>
-    <w:bookmarkStart w:id="55" w:name="ref-pine2009"/>
+    <w:bookmarkEnd w:id="64"/>
+    <w:bookmarkStart w:id="66" w:name="ref-pine2009"/>
     <w:p>
       <w:pPr>
         <w:pStyle w:val="Bibliography"/>
@@ -2565,7 +2717,7 @@
       <w:r>
         <w:t xml:space="preserve"> </w:t>
       </w:r>
-      <w:hyperlink r:id="rId54">
+      <w:hyperlink r:id="rId65">
         <w:r>
           <w:rPr>
             <w:rStyle w:val="Hyperlink"/>
@@ -2577,8 +2729,8 @@
         <w:t xml:space="preserve">.</w:t>
       </w:r>
     </w:p>
-    <w:bookmarkEnd w:id="55"/>
-    <w:bookmarkStart w:id="57" w:name="ref-rothschild2004"/>
+    <w:bookmarkEnd w:id="66"/>
+    <w:bookmarkStart w:id="68" w:name="ref-rothschild2004"/>
     <w:p>
       <w:pPr>
         <w:pStyle w:val="Bibliography"/>
@@ -2601,7 +2753,7 @@
       <w:r>
         <w:t xml:space="preserve"> </w:t>
       </w:r>
-      <w:hyperlink r:id="rId56">
+      <w:hyperlink r:id="rId67">
         <w:r>
           <w:rPr>
             <w:rStyle w:val="Hyperlink"/>
@@ -2613,8 +2765,83 @@
         <w:t xml:space="preserve">.</w:t>
       </w:r>
     </w:p>
-    <w:bookmarkEnd w:id="57"/>
-    <w:bookmarkStart w:id="59" w:name="ref-steele1996"/>
+    <w:bookmarkEnd w:id="68"/>
+    <w:bookmarkStart w:id="70" w:name="ref-scheffer2001"/>
+    <w:p>
+      <w:pPr>
+        <w:pStyle w:val="Bibliography"/>
+      </w:pPr>
+      <w:r>
+        <w:t xml:space="preserve">Scheffer, Marten, Steve Carpenter, Jonathan A. Foley, Carl Folke, and Brian Walker. 2001. “Catastrophic Shifts in Ecosystems.”</w:t>
+      </w:r>
+      <w:r>
+        <w:t xml:space="preserve"> </w:t>
+      </w:r>
+      <w:r>
+        <w:rPr>
+          <w:i/>
+        </w:rPr>
+        <w:t xml:space="preserve">Nature</w:t>
+      </w:r>
+      <w:r>
+        <w:t xml:space="preserve"> </w:t>
+      </w:r>
+      <w:r>
+        <w:t xml:space="preserve">413 (6856, 6856). Nature Publishing Group: 591–96.</w:t>
+      </w:r>
+      <w:r>
+        <w:t xml:space="preserve"> </w:t>
+      </w:r>
+      <w:hyperlink r:id="rId69">
+        <w:r>
+          <w:rPr>
+            <w:rStyle w:val="Hyperlink"/>
+          </w:rPr>
+          <w:t xml:space="preserve">https://doi.org/10.1038/35098000</w:t>
+        </w:r>
+      </w:hyperlink>
+      <w:r>
+        <w:t xml:space="preserve">.</w:t>
+      </w:r>
+    </w:p>
+    <w:bookmarkEnd w:id="70"/>
+    <w:bookmarkStart w:id="72" w:name="ref-soetaert2010"/>
+    <w:p>
+      <w:pPr>
+        <w:pStyle w:val="Bibliography"/>
+      </w:pPr>
+      <w:r>
+        <w:t xml:space="preserve">Soetaert, Karline, Thomas Petzoldt, and R. Woodrow Setzer. 2010.</w:t>
+      </w:r>
+      <w:r>
+        <w:t xml:space="preserve"> </w:t>
+      </w:r>
+      <w:r>
+        <w:rPr>
+          <w:i/>
+        </w:rPr>
+        <w:t xml:space="preserve">Solving Differential Equations in R: Package deSolve</w:t>
+      </w:r>
+      <w:r>
+        <w:t xml:space="preserve">.</w:t>
+      </w:r>
+      <w:r>
+        <w:t xml:space="preserve"> </w:t>
+      </w:r>
+      <w:hyperlink r:id="rId71">
+        <w:r>
+          <w:rPr>
+            <w:rStyle w:val="Hyperlink"/>
+          </w:rPr>
+          <w:t xml:space="preserve">http://www.jstatsoft.org/v33/i09</w:t>
+        </w:r>
+      </w:hyperlink>
+      <w:r>
+        <w:t xml:space="preserve">.</w:t>
+      </w:r>
+    </w:p>
+    <w:bookmarkEnd w:id="72"/>
+    <w:bookmarkStart w:id="74" w:name="ref-steele1996"/>
     <w:p>
       <w:pPr>
         <w:pStyle w:val="Bibliography"/>
@@ -2640,7 +2867,7 @@
       <w:r>
         <w:t xml:space="preserve"> </w:t>
       </w:r>
-      <w:hyperlink r:id="rId58">
+      <w:hyperlink r:id="rId73">
         <w:r>
           <w:rPr>
             <w:rStyle w:val="Hyperlink"/>
@@ -2652,8 +2879,47 @@
         <w:t xml:space="preserve">.</w:t>
       </w:r>
     </w:p>
-    <w:bookmarkEnd w:id="59"/>
-    <w:bookmarkStart w:id="61" w:name="ref-walters2001"/>
+    <w:bookmarkEnd w:id="74"/>
+    <w:bookmarkStart w:id="76" w:name="ref-rcoreteam2020"/>
+    <w:p>
+      <w:pPr>
+        <w:pStyle w:val="Bibliography"/>
+      </w:pPr>
+      <w:r>
+        <w:t xml:space="preserve">Team, R Core. 2020.</w:t>
+      </w:r>
+      <w:r>
+        <w:t xml:space="preserve"> </w:t>
+      </w:r>
+      <w:r>
+        <w:rPr>
+          <w:i/>
+        </w:rPr>
+        <w:t xml:space="preserve">R: A Language and Environment for Statistical Computing</w:t>
+      </w:r>
+      <w:r>
+        <w:t xml:space="preserve"> </w:t>
+      </w:r>
+      <w:r>
+        <w:t xml:space="preserve">(version 4.0.2). R Foundation for Statistical Computing.</w:t>
+      </w:r>
+      <w:r>
+        <w:t xml:space="preserve"> </w:t>
+      </w:r>
+      <w:hyperlink r:id="rId75">
+        <w:r>
+          <w:rPr>
+            <w:rStyle w:val="Hyperlink"/>
+          </w:rPr>
+          <w:t xml:space="preserve">https://www.R-project.org/</w:t>
+        </w:r>
+      </w:hyperlink>
+      <w:r>
+        <w:t xml:space="preserve">.</w:t>
+      </w:r>
+    </w:p>
+    <w:bookmarkEnd w:id="76"/>
+    <w:bookmarkStart w:id="78" w:name="ref-walters2001"/>
     <w:p>
       <w:pPr>
         <w:pStyle w:val="Bibliography"/>
@@ -2674,12 +2940,12 @@
         <w:t xml:space="preserve"> </w:t>
       </w:r>
       <w:r>
-        <w:t xml:space="preserve">58 (1): 39–50.</w:t>
-      </w:r>
-      <w:r>
-        <w:t xml:space="preserve"> </w:t>
-      </w:r>
-      <w:hyperlink r:id="rId60">
+        <w:t xml:space="preserve">58 (1). NRC Research Press: 39–50.</w:t>
+      </w:r>
+      <w:r>
+        <w:t xml:space="preserve"> </w:t>
+      </w:r>
+      <w:hyperlink r:id="rId77">
         <w:r>
           <w:rPr>
             <w:rStyle w:val="Hyperlink"/>
@@ -2691,8 +2957,8 @@
         <w:t xml:space="preserve">.</w:t>
       </w:r>
     </w:p>
-    <w:bookmarkEnd w:id="61"/>
-    <w:bookmarkEnd w:id="62"/>
+    <w:bookmarkEnd w:id="78"/>
+    <w:bookmarkEnd w:id="79"/>
     <w:sectPr/>
   </w:body>
 </w:document>
@@ -2724,6 +2990,109 @@
 <file path=word/numbering.xml><?xml version="1.0" encoding="utf-8"?>
 <w:numbering xmlns:w="http://schemas.openxmlformats.org/wordprocessingml/2006/main">
   <w:abstractNum w:abstractNumId="990">
+    <w:nsid w:val="170cd2de"/>
+    <w:multiLevelType w:val="multilevel"/>
+    <w:lvl w:ilvl="0">
+      <w:numFmt w:val="bullet"/>
+      <w:lvlText w:val=" "/>
+      <w:lvlJc w:val="left"/>
+      <w:pPr>
+        <w:tabs>
+          <w:tab w:val="num" w:pos="0"/>
+        </w:tabs>
+        <w:ind w:left="480" w:hanging="480"/>
+      </w:pPr>
+    </w:lvl>
+    <w:lvl w:ilvl="1">
+      <w:numFmt w:val="bullet"/>
+      <w:lvlText w:val=" "/>
+      <w:lvlJc w:val="left"/>
+      <w:pPr>
+        <w:tabs>
+          <w:tab w:val="num" w:pos="720"/>
+        </w:tabs>
+        <w:ind w:left="1200" w:hanging="480"/>
+      </w:pPr>
+    </w:lvl>
+    <w:lvl w:ilvl="2">
+      <w:numFmt w:val="bullet"/>
+      <w:lvlText w:val=" "/>
+      <w:lvlJc w:val="left"/>
+      <w:pPr>
+        <w:tabs>
+          <w:tab w:val="num" w:pos="1440"/>
+        </w:tabs>
+        <w:ind w:left="1920" w:hanging="480"/>
+      </w:pPr>
+    </w:lvl>
+    <w:lvl w:ilvl="3">
+      <w:numFmt w:val="bullet"/>
+      <w:lvlText w:val=" "/>
+      <w:lvlJc w:val="left"/>
+      <w:pPr>
+        <w:tabs>
+          <w:tab w:val="num" w:pos="2160"/>
+        </w:tabs>
+        <w:ind w:left="2640" w:hanging="480"/>
+      </w:pPr>
+    </w:lvl>
+    <w:lvl w:ilvl="4">
+      <w:numFmt w:val="bullet"/>
+      <w:lvlText w:val=" "/>
+      <w:lvlJc w:val="left"/>
+      <w:pPr>
+        <w:tabs>
+          <w:tab w:val="num" w:pos="2880"/>
+        </w:tabs>
+        <w:ind w:left="3360" w:hanging="480"/>
+      </w:pPr>
+    </w:lvl>
+    <w:lvl w:ilvl="5">
+      <w:numFmt w:val="bullet"/>
+      <w:lvlText w:val=" "/>
+      <w:lvlJc w:val="left"/>
+      <w:pPr>
+        <w:tabs>
+          <w:tab w:val="num" w:pos="3600"/>
+        </w:tabs>
+        <w:ind w:left="4080" w:hanging="480"/>
+      </w:pPr>
+    </w:lvl>
+    <w:lvl w:ilvl="6">
+      <w:numFmt w:val="bullet"/>
+      <w:lvlText w:val=" "/>
+      <w:lvlJc w:val="left"/>
+      <w:pPr>
+        <w:tabs>
+          <w:tab w:val="num" w:pos="4320"/>
+        </w:tabs>
+        <w:ind w:left="4800" w:hanging="480"/>
+      </w:pPr>
+    </w:lvl>
+    <w:lvl w:ilvl="7">
+      <w:numFmt w:val="bullet"/>
+      <w:lvlText w:val=" "/>
+      <w:lvlJc w:val="left"/>
+      <w:pPr>
+        <w:tabs>
+          <w:tab w:val="num" w:pos="5040"/>
+        </w:tabs>
+        <w:ind w:left="5520" w:hanging="480"/>
+      </w:pPr>
+    </w:lvl>
+    <w:lvl w:ilvl="8">
+      <w:numFmt w:val="bullet"/>
+      <w:lvlText w:val=" "/>
+      <w:lvlJc w:val="left"/>
+      <w:pPr>
+        <w:tabs>
+          <w:tab w:val="num" w:pos="5760"/>
+        </w:tabs>
+        <w:ind w:left="6240" w:hanging="480"/>
+      </w:pPr>
+    </w:lvl>
+  </w:abstractNum>
+  <w:abstractNum w:abstractNumId="990">
     <w:nsid w:val="2c1ae401"/>
     <w:multiLevelType w:val="multilevel"/>
     <w:lvl w:ilvl="0">
@@ -2929,6 +3298,9 @@
       </w:pPr>
     </w:lvl>
   </w:abstractNum>
+  <w:num w:numId="1000">
+    <w:abstractNumId w:val="990"/>
+  </w:num>
   <w:num w:numId="1000">
     <w:abstractNumId w:val="990"/>
   </w:num>

</xml_diff>